<commit_message>
scelta roba da utilizzare
</commit_message>
<xml_diff>
--- a/Project/Autonomous_Software_Systems_MGM.docx
+++ b/Project/Autonomous_Software_Systems_MGM.docx
@@ -9,263 +9,261 @@
           <w:b/>
           <w:bCs/>
           <w:color w:val="FF0000"/>
-          <w:sz w:val="40"/>
-          <w:szCs w:val="40"/>
-        </w:rPr>
-      </w:pPr>
+          <w:sz w:val="36"/>
+          <w:szCs w:val="36"/>
+        </w:rPr>
+      </w:pPr>
+      <w:proofErr w:type="spellStart"/>
       <w:r>
         <w:rPr>
           <w:b/>
           <w:bCs/>
           <w:color w:val="FF0000"/>
-          <w:sz w:val="40"/>
-          <w:szCs w:val="40"/>
-        </w:rPr>
-        <w:t>Autonomous Software Systems</w:t>
-      </w:r>
-    </w:p>
-    <w:p>
-      <w:pPr>
-        <w:rPr>
-          <w:sz w:val="32"/>
-          <w:szCs w:val="32"/>
-        </w:rPr>
-      </w:pPr>
-      <w:r>
-        <w:rPr>
-          <w:sz w:val="32"/>
-          <w:szCs w:val="32"/>
+          <w:sz w:val="36"/>
+          <w:szCs w:val="36"/>
+        </w:rPr>
+        <w:t>Autonomous</w:t>
+      </w:r>
+      <w:proofErr w:type="spellEnd"/>
+      <w:r>
+        <w:rPr>
+          <w:b/>
+          <w:bCs/>
+          <w:color w:val="FF0000"/>
+          <w:sz w:val="36"/>
+          <w:szCs w:val="36"/>
+        </w:rPr>
+        <w:t xml:space="preserve"> Software Systems</w:t>
+      </w:r>
+    </w:p>
+    <w:p>
+      <w:pPr>
+        <w:rPr>
+          <w:sz w:val="28"/>
+          <w:szCs w:val="28"/>
+        </w:rPr>
+      </w:pPr>
+      <w:r>
+        <w:rPr>
+          <w:sz w:val="28"/>
+          <w:szCs w:val="28"/>
         </w:rPr>
         <w:t>Abbiamo deciso di sviluppare un sistema autonomo per le case automatizzate. Da una prima analisi sono stati identificati dei sensori che potrebbero far parte del nostro sistema, mentre altri verranno definiti durante lo sviluppo dell’applicazione</w:t>
       </w:r>
       <w:r>
         <w:rPr>
-          <w:sz w:val="32"/>
-          <w:szCs w:val="32"/>
+          <w:sz w:val="28"/>
+          <w:szCs w:val="28"/>
         </w:rPr>
         <w:t xml:space="preserve"> stessa</w:t>
       </w:r>
       <w:r>
         <w:rPr>
-          <w:sz w:val="32"/>
-          <w:szCs w:val="32"/>
+          <w:sz w:val="28"/>
+          <w:szCs w:val="28"/>
         </w:rPr>
         <w:t>, quali:</w:t>
       </w:r>
     </w:p>
     <w:p>
       <w:pPr>
-        <w:pStyle w:val="Paragrafoelenco"/>
+        <w:pStyle w:val="ListParagraph"/>
         <w:numPr>
           <w:ilvl w:val="0"/>
           <w:numId w:val="2"/>
         </w:numPr>
         <w:rPr>
-          <w:sz w:val="32"/>
-          <w:szCs w:val="32"/>
-        </w:rPr>
-      </w:pPr>
-      <w:r>
-        <w:rPr>
-          <w:sz w:val="32"/>
-          <w:szCs w:val="32"/>
+          <w:sz w:val="28"/>
+          <w:szCs w:val="28"/>
+        </w:rPr>
+      </w:pPr>
+      <w:r>
+        <w:rPr>
+          <w:sz w:val="28"/>
+          <w:szCs w:val="28"/>
         </w:rPr>
         <w:t>Sensori di umidità dell’aria</w:t>
       </w:r>
       <w:r>
         <w:rPr>
-          <w:sz w:val="32"/>
-          <w:szCs w:val="32"/>
+          <w:sz w:val="28"/>
+          <w:szCs w:val="28"/>
         </w:rPr>
         <w:t xml:space="preserve"> interni</w:t>
       </w:r>
       <w:r>
         <w:rPr>
-          <w:sz w:val="32"/>
-          <w:szCs w:val="32"/>
+          <w:sz w:val="28"/>
+          <w:szCs w:val="28"/>
         </w:rPr>
         <w:t>;</w:t>
       </w:r>
     </w:p>
     <w:p>
       <w:pPr>
-        <w:pStyle w:val="Paragrafoelenco"/>
+        <w:pStyle w:val="ListParagraph"/>
         <w:numPr>
           <w:ilvl w:val="0"/>
           <w:numId w:val="2"/>
         </w:numPr>
         <w:rPr>
-          <w:sz w:val="32"/>
-          <w:szCs w:val="32"/>
-        </w:rPr>
-      </w:pPr>
-      <w:r>
-        <w:rPr>
-          <w:sz w:val="32"/>
-          <w:szCs w:val="32"/>
-        </w:rPr>
-        <w:t>Sensori di umidità dell’aria</w:t>
-      </w:r>
-      <w:r>
-        <w:rPr>
-          <w:sz w:val="32"/>
-          <w:szCs w:val="32"/>
-        </w:rPr>
-        <w:t xml:space="preserve"> esterni</w:t>
-      </w:r>
-      <w:r>
-        <w:rPr>
-          <w:sz w:val="32"/>
-          <w:szCs w:val="32"/>
-        </w:rPr>
-        <w:t>;</w:t>
-      </w:r>
-    </w:p>
-    <w:p>
-      <w:pPr>
-        <w:pStyle w:val="Paragrafoelenco"/>
+          <w:sz w:val="28"/>
+          <w:szCs w:val="28"/>
+        </w:rPr>
+      </w:pPr>
+      <w:r>
+        <w:rPr>
+          <w:sz w:val="28"/>
+          <w:szCs w:val="28"/>
+        </w:rPr>
+        <w:t>Sensori di umidità dell’aria esterni;</w:t>
+      </w:r>
+    </w:p>
+    <w:p>
+      <w:pPr>
+        <w:pStyle w:val="ListParagraph"/>
         <w:numPr>
           <w:ilvl w:val="0"/>
           <w:numId w:val="2"/>
         </w:numPr>
         <w:rPr>
-          <w:sz w:val="32"/>
-          <w:szCs w:val="32"/>
-        </w:rPr>
-      </w:pPr>
-      <w:r>
-        <w:rPr>
-          <w:sz w:val="32"/>
-          <w:szCs w:val="32"/>
+          <w:sz w:val="28"/>
+          <w:szCs w:val="28"/>
+        </w:rPr>
+      </w:pPr>
+      <w:r>
+        <w:rPr>
+          <w:sz w:val="28"/>
+          <w:szCs w:val="28"/>
         </w:rPr>
         <w:t>Sensori di temperatura</w:t>
       </w:r>
       <w:r>
         <w:rPr>
-          <w:sz w:val="32"/>
-          <w:szCs w:val="32"/>
+          <w:sz w:val="28"/>
+          <w:szCs w:val="28"/>
         </w:rPr>
         <w:t xml:space="preserve"> interni</w:t>
       </w:r>
       <w:r>
         <w:rPr>
-          <w:sz w:val="32"/>
-          <w:szCs w:val="32"/>
+          <w:sz w:val="28"/>
+          <w:szCs w:val="28"/>
         </w:rPr>
         <w:t>;</w:t>
       </w:r>
     </w:p>
     <w:p>
       <w:pPr>
-        <w:pStyle w:val="Paragrafoelenco"/>
+        <w:pStyle w:val="ListParagraph"/>
         <w:numPr>
           <w:ilvl w:val="0"/>
           <w:numId w:val="2"/>
         </w:numPr>
         <w:rPr>
-          <w:sz w:val="32"/>
-          <w:szCs w:val="32"/>
-        </w:rPr>
-      </w:pPr>
-      <w:r>
-        <w:rPr>
-          <w:sz w:val="32"/>
-          <w:szCs w:val="32"/>
+          <w:sz w:val="28"/>
+          <w:szCs w:val="28"/>
+        </w:rPr>
+      </w:pPr>
+      <w:r>
+        <w:rPr>
+          <w:sz w:val="28"/>
+          <w:szCs w:val="28"/>
         </w:rPr>
         <w:t>Sensori di temperatura esterni;</w:t>
       </w:r>
     </w:p>
     <w:p>
       <w:pPr>
-        <w:pStyle w:val="Paragrafoelenco"/>
+        <w:pStyle w:val="ListParagraph"/>
         <w:numPr>
           <w:ilvl w:val="0"/>
           <w:numId w:val="2"/>
         </w:numPr>
         <w:rPr>
-          <w:sz w:val="32"/>
-          <w:szCs w:val="32"/>
-        </w:rPr>
-      </w:pPr>
-      <w:r>
-        <w:rPr>
-          <w:sz w:val="32"/>
-          <w:szCs w:val="32"/>
+          <w:sz w:val="28"/>
+          <w:szCs w:val="28"/>
+        </w:rPr>
+      </w:pPr>
+      <w:r>
+        <w:rPr>
+          <w:sz w:val="28"/>
+          <w:szCs w:val="28"/>
         </w:rPr>
         <w:t>Sensori di luminosità</w:t>
       </w:r>
       <w:r>
         <w:rPr>
-          <w:sz w:val="32"/>
-          <w:szCs w:val="32"/>
+          <w:sz w:val="28"/>
+          <w:szCs w:val="28"/>
         </w:rPr>
         <w:t xml:space="preserve"> esterni</w:t>
       </w:r>
       <w:r>
         <w:rPr>
-          <w:sz w:val="32"/>
-          <w:szCs w:val="32"/>
+          <w:sz w:val="28"/>
+          <w:szCs w:val="28"/>
         </w:rPr>
         <w:t>;</w:t>
       </w:r>
     </w:p>
     <w:p>
       <w:pPr>
-        <w:pStyle w:val="Paragrafoelenco"/>
+        <w:pStyle w:val="ListParagraph"/>
         <w:numPr>
           <w:ilvl w:val="0"/>
           <w:numId w:val="2"/>
         </w:numPr>
         <w:rPr>
-          <w:sz w:val="32"/>
-          <w:szCs w:val="32"/>
-        </w:rPr>
-      </w:pPr>
-      <w:r>
-        <w:rPr>
-          <w:sz w:val="32"/>
-          <w:szCs w:val="32"/>
+          <w:sz w:val="28"/>
+          <w:szCs w:val="28"/>
+        </w:rPr>
+      </w:pPr>
+      <w:r>
+        <w:rPr>
+          <w:sz w:val="28"/>
+          <w:szCs w:val="28"/>
         </w:rPr>
         <w:t>Sensori di luminosità interni</w:t>
       </w:r>
       <w:r>
         <w:rPr>
-          <w:sz w:val="32"/>
-          <w:szCs w:val="32"/>
+          <w:sz w:val="28"/>
+          <w:szCs w:val="28"/>
         </w:rPr>
         <w:t>;</w:t>
       </w:r>
     </w:p>
     <w:p>
       <w:pPr>
-        <w:pStyle w:val="Paragrafoelenco"/>
+        <w:pStyle w:val="ListParagraph"/>
         <w:numPr>
           <w:ilvl w:val="0"/>
           <w:numId w:val="2"/>
         </w:numPr>
         <w:rPr>
-          <w:sz w:val="32"/>
-          <w:szCs w:val="32"/>
-        </w:rPr>
-      </w:pPr>
-      <w:r>
-        <w:rPr>
-          <w:sz w:val="32"/>
-          <w:szCs w:val="32"/>
+          <w:sz w:val="28"/>
+          <w:szCs w:val="28"/>
+        </w:rPr>
+      </w:pPr>
+      <w:r>
+        <w:rPr>
+          <w:sz w:val="28"/>
+          <w:szCs w:val="28"/>
         </w:rPr>
         <w:t>Sensori di movimento</w:t>
       </w:r>
       <w:r>
         <w:rPr>
-          <w:sz w:val="32"/>
-          <w:szCs w:val="32"/>
+          <w:sz w:val="28"/>
+          <w:szCs w:val="28"/>
         </w:rPr>
         <w:t>/presenza in casa</w:t>
       </w:r>
       <w:r>
         <w:rPr>
-          <w:sz w:val="32"/>
-          <w:szCs w:val="32"/>
+          <w:sz w:val="28"/>
+          <w:szCs w:val="28"/>
         </w:rPr>
         <w:t>.</w:t>
       </w:r>
@@ -273,170 +271,179 @@
     <w:p>
       <w:pPr>
         <w:rPr>
-          <w:sz w:val="32"/>
-          <w:szCs w:val="32"/>
-        </w:rPr>
-      </w:pPr>
-      <w:r>
-        <w:rPr>
-          <w:sz w:val="32"/>
-          <w:szCs w:val="32"/>
-        </w:rPr>
-        <w:t>Inoltre sono stati identificati diversi attuatori</w:t>
-      </w:r>
-      <w:r>
-        <w:rPr>
-          <w:sz w:val="32"/>
-          <w:szCs w:val="32"/>
+          <w:sz w:val="28"/>
+          <w:szCs w:val="28"/>
+        </w:rPr>
+      </w:pPr>
+      <w:proofErr w:type="gramStart"/>
+      <w:r>
+        <w:rPr>
+          <w:sz w:val="28"/>
+          <w:szCs w:val="28"/>
+        </w:rPr>
+        <w:t>Inoltre</w:t>
+      </w:r>
+      <w:proofErr w:type="gramEnd"/>
+      <w:r>
+        <w:rPr>
+          <w:sz w:val="28"/>
+          <w:szCs w:val="28"/>
+        </w:rPr>
+        <w:t xml:space="preserve"> sono stati identificati diversi attuatori</w:t>
+      </w:r>
+      <w:r>
+        <w:rPr>
+          <w:sz w:val="28"/>
+          <w:szCs w:val="28"/>
         </w:rPr>
         <w:t>, come</w:t>
       </w:r>
       <w:r>
         <w:rPr>
-          <w:sz w:val="32"/>
-          <w:szCs w:val="32"/>
+          <w:sz w:val="28"/>
+          <w:szCs w:val="28"/>
         </w:rPr>
         <w:t>:</w:t>
       </w:r>
     </w:p>
     <w:p>
       <w:pPr>
-        <w:pStyle w:val="Paragrafoelenco"/>
+        <w:pStyle w:val="ListParagraph"/>
         <w:numPr>
           <w:ilvl w:val="0"/>
           <w:numId w:val="3"/>
         </w:numPr>
         <w:rPr>
-          <w:sz w:val="32"/>
-          <w:szCs w:val="32"/>
-        </w:rPr>
-      </w:pPr>
-      <w:r>
-        <w:rPr>
-          <w:sz w:val="32"/>
-          <w:szCs w:val="32"/>
+          <w:sz w:val="28"/>
+          <w:szCs w:val="28"/>
+        </w:rPr>
+      </w:pPr>
+      <w:r>
+        <w:rPr>
+          <w:sz w:val="28"/>
+          <w:szCs w:val="28"/>
         </w:rPr>
         <w:t>Condizionatori;</w:t>
       </w:r>
     </w:p>
     <w:p>
       <w:pPr>
-        <w:pStyle w:val="Paragrafoelenco"/>
+        <w:pStyle w:val="ListParagraph"/>
         <w:numPr>
           <w:ilvl w:val="0"/>
           <w:numId w:val="3"/>
         </w:numPr>
         <w:rPr>
-          <w:sz w:val="32"/>
-          <w:szCs w:val="32"/>
-        </w:rPr>
-      </w:pPr>
-      <w:r>
-        <w:rPr>
-          <w:sz w:val="32"/>
-          <w:szCs w:val="32"/>
+          <w:sz w:val="28"/>
+          <w:szCs w:val="28"/>
+        </w:rPr>
+      </w:pPr>
+      <w:r>
+        <w:rPr>
+          <w:sz w:val="28"/>
+          <w:szCs w:val="28"/>
         </w:rPr>
         <w:t>Deumidificatori;</w:t>
       </w:r>
     </w:p>
     <w:p>
       <w:pPr>
-        <w:pStyle w:val="Paragrafoelenco"/>
+        <w:pStyle w:val="ListParagraph"/>
         <w:numPr>
           <w:ilvl w:val="0"/>
           <w:numId w:val="3"/>
         </w:numPr>
         <w:rPr>
-          <w:sz w:val="32"/>
-          <w:szCs w:val="32"/>
-        </w:rPr>
-      </w:pPr>
-      <w:r>
-        <w:rPr>
-          <w:sz w:val="32"/>
-          <w:szCs w:val="32"/>
+          <w:sz w:val="28"/>
+          <w:szCs w:val="28"/>
+        </w:rPr>
+      </w:pPr>
+      <w:r>
+        <w:rPr>
+          <w:sz w:val="28"/>
+          <w:szCs w:val="28"/>
         </w:rPr>
         <w:t>Allarme sonoro e luminoso (</w:t>
       </w:r>
       <w:r>
         <w:rPr>
-          <w:sz w:val="32"/>
-          <w:szCs w:val="32"/>
+          <w:sz w:val="28"/>
+          <w:szCs w:val="28"/>
         </w:rPr>
         <w:t xml:space="preserve">utile, ad esempio, per il sistema </w:t>
       </w:r>
       <w:r>
         <w:rPr>
-          <w:sz w:val="32"/>
-          <w:szCs w:val="32"/>
+          <w:sz w:val="28"/>
+          <w:szCs w:val="28"/>
         </w:rPr>
         <w:t>antincendio</w:t>
       </w:r>
       <w:r>
         <w:rPr>
-          <w:sz w:val="32"/>
-          <w:szCs w:val="32"/>
+          <w:sz w:val="28"/>
+          <w:szCs w:val="28"/>
         </w:rPr>
         <w:t xml:space="preserve"> e di </w:t>
       </w:r>
       <w:r>
         <w:rPr>
-          <w:sz w:val="32"/>
-          <w:szCs w:val="32"/>
+          <w:sz w:val="28"/>
+          <w:szCs w:val="28"/>
         </w:rPr>
         <w:t>allagamento);</w:t>
       </w:r>
     </w:p>
     <w:p>
       <w:pPr>
-        <w:pStyle w:val="Paragrafoelenco"/>
+        <w:pStyle w:val="ListParagraph"/>
         <w:numPr>
           <w:ilvl w:val="0"/>
           <w:numId w:val="3"/>
         </w:numPr>
         <w:rPr>
-          <w:sz w:val="32"/>
-          <w:szCs w:val="32"/>
-        </w:rPr>
-      </w:pPr>
-      <w:r>
-        <w:rPr>
-          <w:sz w:val="32"/>
-          <w:szCs w:val="32"/>
+          <w:sz w:val="28"/>
+          <w:szCs w:val="28"/>
+        </w:rPr>
+      </w:pPr>
+      <w:r>
+        <w:rPr>
+          <w:sz w:val="28"/>
+          <w:szCs w:val="28"/>
         </w:rPr>
         <w:t>Tapparelle automatiche</w:t>
       </w:r>
       <w:r>
         <w:rPr>
-          <w:sz w:val="32"/>
-          <w:szCs w:val="32"/>
+          <w:sz w:val="28"/>
+          <w:szCs w:val="28"/>
         </w:rPr>
         <w:t>;</w:t>
       </w:r>
     </w:p>
     <w:p>
       <w:pPr>
-        <w:pStyle w:val="Paragrafoelenco"/>
+        <w:pStyle w:val="ListParagraph"/>
         <w:numPr>
           <w:ilvl w:val="0"/>
           <w:numId w:val="3"/>
         </w:numPr>
         <w:rPr>
-          <w:sz w:val="32"/>
-          <w:szCs w:val="32"/>
-        </w:rPr>
-      </w:pPr>
-      <w:r>
-        <w:rPr>
-          <w:sz w:val="32"/>
-          <w:szCs w:val="32"/>
+          <w:sz w:val="28"/>
+          <w:szCs w:val="28"/>
+        </w:rPr>
+      </w:pPr>
+      <w:r>
+        <w:rPr>
+          <w:sz w:val="28"/>
+          <w:szCs w:val="28"/>
         </w:rPr>
         <w:t>Illuminazione smart</w:t>
       </w:r>
       <w:r>
         <w:rPr>
-          <w:sz w:val="32"/>
-          <w:szCs w:val="32"/>
+          <w:sz w:val="28"/>
+          <w:szCs w:val="28"/>
         </w:rPr>
         <w:t>.</w:t>
       </w:r>
@@ -444,136 +451,136 @@
     <w:p>
       <w:pPr>
         <w:rPr>
-          <w:sz w:val="32"/>
-          <w:szCs w:val="32"/>
-        </w:rPr>
-      </w:pPr>
-      <w:r>
-        <w:rPr>
-          <w:sz w:val="32"/>
-          <w:szCs w:val="32"/>
+          <w:sz w:val="28"/>
+          <w:szCs w:val="28"/>
+        </w:rPr>
+      </w:pPr>
+      <w:r>
+        <w:rPr>
+          <w:sz w:val="28"/>
+          <w:szCs w:val="28"/>
         </w:rPr>
         <w:t>Abbiamo pensato che il sistema può avere diverse modalità per regolare l’energia utilizzata:</w:t>
       </w:r>
     </w:p>
     <w:p>
       <w:pPr>
-        <w:pStyle w:val="Paragrafoelenco"/>
+        <w:pStyle w:val="ListParagraph"/>
         <w:numPr>
           <w:ilvl w:val="0"/>
           <w:numId w:val="4"/>
         </w:numPr>
         <w:rPr>
-          <w:sz w:val="32"/>
-          <w:szCs w:val="32"/>
-        </w:rPr>
-      </w:pPr>
-      <w:r>
-        <w:rPr>
-          <w:sz w:val="32"/>
-          <w:szCs w:val="32"/>
+          <w:sz w:val="28"/>
+          <w:szCs w:val="28"/>
+        </w:rPr>
+      </w:pPr>
+      <w:r>
+        <w:rPr>
+          <w:sz w:val="28"/>
+          <w:szCs w:val="28"/>
         </w:rPr>
         <w:t>ECO;</w:t>
       </w:r>
     </w:p>
     <w:p>
       <w:pPr>
-        <w:pStyle w:val="Paragrafoelenco"/>
+        <w:pStyle w:val="ListParagraph"/>
         <w:numPr>
           <w:ilvl w:val="0"/>
           <w:numId w:val="4"/>
         </w:numPr>
         <w:rPr>
-          <w:sz w:val="32"/>
-          <w:szCs w:val="32"/>
-        </w:rPr>
-      </w:pPr>
-      <w:r>
-        <w:rPr>
-          <w:sz w:val="32"/>
-          <w:szCs w:val="32"/>
+          <w:sz w:val="28"/>
+          <w:szCs w:val="28"/>
+        </w:rPr>
+      </w:pPr>
+      <w:r>
+        <w:rPr>
+          <w:sz w:val="28"/>
+          <w:szCs w:val="28"/>
         </w:rPr>
         <w:t>N</w:t>
       </w:r>
       <w:r>
         <w:rPr>
-          <w:sz w:val="32"/>
-          <w:szCs w:val="32"/>
+          <w:sz w:val="28"/>
+          <w:szCs w:val="28"/>
         </w:rPr>
         <w:t>ormale</w:t>
       </w:r>
       <w:r>
         <w:rPr>
-          <w:sz w:val="32"/>
-          <w:szCs w:val="32"/>
+          <w:sz w:val="28"/>
+          <w:szCs w:val="28"/>
         </w:rPr>
         <w:t>;</w:t>
       </w:r>
     </w:p>
     <w:p>
       <w:pPr>
-        <w:pStyle w:val="Paragrafoelenco"/>
+        <w:pStyle w:val="ListParagraph"/>
         <w:numPr>
           <w:ilvl w:val="0"/>
           <w:numId w:val="4"/>
         </w:numPr>
         <w:rPr>
-          <w:sz w:val="32"/>
-          <w:szCs w:val="32"/>
-        </w:rPr>
-      </w:pPr>
-      <w:r>
-        <w:rPr>
-          <w:sz w:val="32"/>
-          <w:szCs w:val="32"/>
+          <w:sz w:val="28"/>
+          <w:szCs w:val="28"/>
+        </w:rPr>
+      </w:pPr>
+      <w:r>
+        <w:rPr>
+          <w:sz w:val="28"/>
+          <w:szCs w:val="28"/>
         </w:rPr>
         <w:t>O</w:t>
       </w:r>
       <w:r>
         <w:rPr>
-          <w:sz w:val="32"/>
-          <w:szCs w:val="32"/>
+          <w:sz w:val="28"/>
+          <w:szCs w:val="28"/>
         </w:rPr>
         <w:t>ttimale</w:t>
       </w:r>
       <w:r>
         <w:rPr>
-          <w:sz w:val="32"/>
-          <w:szCs w:val="32"/>
+          <w:sz w:val="28"/>
+          <w:szCs w:val="28"/>
         </w:rPr>
         <w:t>;</w:t>
       </w:r>
     </w:p>
     <w:p>
       <w:pPr>
-        <w:pStyle w:val="Paragrafoelenco"/>
+        <w:pStyle w:val="ListParagraph"/>
         <w:numPr>
           <w:ilvl w:val="0"/>
           <w:numId w:val="4"/>
         </w:numPr>
         <w:rPr>
-          <w:sz w:val="32"/>
-          <w:szCs w:val="32"/>
-        </w:rPr>
-      </w:pPr>
-      <w:r>
-        <w:rPr>
-          <w:sz w:val="32"/>
-          <w:szCs w:val="32"/>
+          <w:sz w:val="28"/>
+          <w:szCs w:val="28"/>
+        </w:rPr>
+      </w:pPr>
+      <w:r>
+        <w:rPr>
+          <w:sz w:val="28"/>
+          <w:szCs w:val="28"/>
         </w:rPr>
         <w:t>P</w:t>
       </w:r>
       <w:r>
         <w:rPr>
-          <w:sz w:val="32"/>
-          <w:szCs w:val="32"/>
+          <w:sz w:val="28"/>
+          <w:szCs w:val="28"/>
         </w:rPr>
         <w:t>ericolos</w:t>
       </w:r>
       <w:r>
         <w:rPr>
-          <w:sz w:val="32"/>
-          <w:szCs w:val="32"/>
+          <w:sz w:val="28"/>
+          <w:szCs w:val="28"/>
         </w:rPr>
         <w:t>a.</w:t>
       </w:r>
@@ -581,281 +588,722 @@
     <w:p>
       <w:pPr>
         <w:rPr>
-          <w:sz w:val="32"/>
-          <w:szCs w:val="32"/>
-        </w:rPr>
-      </w:pPr>
-      <w:r>
-        <w:rPr>
-          <w:sz w:val="32"/>
-          <w:szCs w:val="32"/>
-        </w:rPr>
-        <w:t xml:space="preserve">Il nostro </w:t>
-      </w:r>
-      <w:r>
-        <w:rPr>
-          <w:sz w:val="32"/>
-          <w:szCs w:val="32"/>
-        </w:rPr>
-        <w:t>sistema</w:t>
-      </w:r>
-      <w:r>
-        <w:rPr>
-          <w:sz w:val="32"/>
-          <w:szCs w:val="32"/>
-        </w:rPr>
-        <w:t xml:space="preserve"> si basa sul</w:t>
-      </w:r>
-      <w:r>
-        <w:rPr>
-          <w:sz w:val="32"/>
-          <w:szCs w:val="32"/>
-        </w:rPr>
-        <w:t xml:space="preserve"> MAPE-K Loop, il quale descrive il flusso di dati tra le varie componenti</w:t>
-      </w:r>
-      <w:r>
-        <w:rPr>
-          <w:sz w:val="32"/>
-          <w:szCs w:val="32"/>
-        </w:rPr>
-        <w:t>:</w:t>
-      </w:r>
-    </w:p>
-    <w:p>
-      <w:pPr>
-        <w:pStyle w:val="Paragrafoelenco"/>
+          <w:sz w:val="28"/>
+          <w:szCs w:val="28"/>
+        </w:rPr>
+      </w:pPr>
+      <w:r>
+        <w:rPr>
+          <w:sz w:val="28"/>
+          <w:szCs w:val="28"/>
+        </w:rPr>
+        <w:t>Il nostro sistema si basa sul MAPE-K Loop, il quale descrive il flusso di dati tra le varie componenti:</w:t>
+      </w:r>
+    </w:p>
+    <w:p>
+      <w:pPr>
+        <w:pStyle w:val="ListParagraph"/>
         <w:numPr>
           <w:ilvl w:val="0"/>
           <w:numId w:val="5"/>
         </w:numPr>
         <w:rPr>
-          <w:sz w:val="32"/>
-          <w:szCs w:val="32"/>
+          <w:sz w:val="28"/>
+          <w:szCs w:val="28"/>
         </w:rPr>
       </w:pPr>
       <w:r>
         <w:rPr>
           <w:b/>
           <w:bCs/>
-          <w:sz w:val="32"/>
-          <w:szCs w:val="32"/>
+          <w:sz w:val="28"/>
+          <w:szCs w:val="28"/>
         </w:rPr>
         <w:t>Monitoring</w:t>
       </w:r>
       <w:r>
         <w:rPr>
-          <w:sz w:val="32"/>
-          <w:szCs w:val="32"/>
-        </w:rPr>
-        <w:t xml:space="preserve">: Componente </w:t>
-      </w:r>
-      <w:r>
-        <w:rPr>
-          <w:sz w:val="32"/>
-          <w:szCs w:val="32"/>
-        </w:rPr>
-        <w:t>dedicata alla registrazione dei dati quali luminosità, umidità e temperatura</w:t>
-      </w:r>
-      <w:r>
-        <w:rPr>
-          <w:sz w:val="32"/>
-          <w:szCs w:val="32"/>
+          <w:sz w:val="28"/>
+          <w:szCs w:val="28"/>
+        </w:rPr>
+        <w:t>: Componente dedicata alla registrazione dei dati quali luminosità, umidità e temperatura</w:t>
+      </w:r>
+      <w:r>
+        <w:rPr>
+          <w:sz w:val="28"/>
+          <w:szCs w:val="28"/>
         </w:rPr>
         <w:t>.</w:t>
       </w:r>
     </w:p>
     <w:p>
       <w:pPr>
-        <w:pStyle w:val="Paragrafoelenco"/>
+        <w:pStyle w:val="ListParagraph"/>
         <w:numPr>
           <w:ilvl w:val="0"/>
           <w:numId w:val="5"/>
         </w:numPr>
         <w:rPr>
-          <w:sz w:val="32"/>
-          <w:szCs w:val="32"/>
+          <w:sz w:val="28"/>
+          <w:szCs w:val="28"/>
         </w:rPr>
       </w:pPr>
       <w:r>
         <w:rPr>
           <w:b/>
           <w:bCs/>
-          <w:sz w:val="32"/>
-          <w:szCs w:val="32"/>
-        </w:rPr>
-        <w:lastRenderedPageBreak/>
+          <w:sz w:val="28"/>
+          <w:szCs w:val="28"/>
+        </w:rPr>
         <w:t>Analysis</w:t>
       </w:r>
       <w:r>
         <w:rPr>
-          <w:sz w:val="32"/>
-          <w:szCs w:val="32"/>
-        </w:rPr>
-        <w:t>: Componente che confronta i dati sugli eventi con i modelli della base di conoscenza per diagnosticare i</w:t>
-      </w:r>
-      <w:r>
-        <w:rPr>
-          <w:sz w:val="32"/>
-          <w:szCs w:val="32"/>
-        </w:rPr>
-        <w:t xml:space="preserve">potetiche situazioni pericolose </w:t>
-      </w:r>
-      <w:r>
-        <w:rPr>
-          <w:sz w:val="32"/>
-          <w:szCs w:val="32"/>
-        </w:rPr>
-        <w:t>e memorizzarli, ma prevalentemente correla i dati in entrata con i dati storici</w:t>
-      </w:r>
-      <w:r>
-        <w:rPr>
-          <w:sz w:val="32"/>
-          <w:szCs w:val="32"/>
-        </w:rPr>
-        <w:t xml:space="preserve"> e agisce di conseguenza</w:t>
-      </w:r>
-      <w:r>
-        <w:rPr>
-          <w:sz w:val="32"/>
-          <w:szCs w:val="32"/>
-        </w:rPr>
-        <w:t xml:space="preserve">. </w:t>
-      </w:r>
-    </w:p>
-    <w:p>
-      <w:pPr>
-        <w:pStyle w:val="Paragrafoelenco"/>
+          <w:sz w:val="28"/>
+          <w:szCs w:val="28"/>
+        </w:rPr>
+        <w:t xml:space="preserve">: Componente che confronta i dati sugli eventi con i modelli della base di conoscenza per diagnosticare ipotetiche situazioni pericolose e memorizzarli, ma prevalentemente correla i dati in entrata con i dati storici e agisce di conseguenza. </w:t>
+      </w:r>
+    </w:p>
+    <w:p>
+      <w:pPr>
+        <w:pStyle w:val="ListParagraph"/>
         <w:numPr>
           <w:ilvl w:val="0"/>
           <w:numId w:val="5"/>
         </w:numPr>
         <w:rPr>
-          <w:sz w:val="32"/>
-          <w:szCs w:val="32"/>
+          <w:sz w:val="28"/>
+          <w:szCs w:val="28"/>
         </w:rPr>
       </w:pPr>
       <w:r>
         <w:rPr>
           <w:b/>
           <w:bCs/>
-          <w:sz w:val="32"/>
-          <w:szCs w:val="32"/>
-        </w:rPr>
+          <w:sz w:val="28"/>
+          <w:szCs w:val="28"/>
+        </w:rPr>
+        <w:lastRenderedPageBreak/>
         <w:t>Planning</w:t>
       </w:r>
       <w:r>
         <w:rPr>
-          <w:sz w:val="32"/>
-          <w:szCs w:val="32"/>
-        </w:rPr>
-        <w:t xml:space="preserve">: Componente che tiene conto dei dati monitorati dai sensori per produrre una serie di modifiche da effettuare sull'elemento gestito. Interpreta i </w:t>
-      </w:r>
-      <w:r>
-        <w:rPr>
-          <w:sz w:val="32"/>
-          <w:szCs w:val="32"/>
-        </w:rPr>
-        <w:t>situazioni pericolose e/o i dati attualmente disponibili</w:t>
-      </w:r>
-      <w:r>
-        <w:rPr>
-          <w:sz w:val="32"/>
-          <w:szCs w:val="32"/>
+          <w:sz w:val="28"/>
+          <w:szCs w:val="28"/>
+        </w:rPr>
+        <w:t xml:space="preserve">: Componente che tiene conto dei dati monitorati dai sensori per produrre una serie di modifiche da effettuare sull'elemento gestito. Interpreta </w:t>
+      </w:r>
+      <w:proofErr w:type="gramStart"/>
+      <w:r>
+        <w:rPr>
+          <w:sz w:val="28"/>
+          <w:szCs w:val="28"/>
+        </w:rPr>
+        <w:t xml:space="preserve">i </w:t>
+      </w:r>
+      <w:r>
+        <w:rPr>
+          <w:sz w:val="28"/>
+          <w:szCs w:val="28"/>
+        </w:rPr>
+        <w:t>situazioni</w:t>
+      </w:r>
+      <w:proofErr w:type="gramEnd"/>
+      <w:r>
+        <w:rPr>
+          <w:sz w:val="28"/>
+          <w:szCs w:val="28"/>
+        </w:rPr>
+        <w:t xml:space="preserve"> pericolose e/o i dati attualmente disponibili</w:t>
+      </w:r>
+      <w:r>
+        <w:rPr>
+          <w:sz w:val="28"/>
+          <w:szCs w:val="28"/>
         </w:rPr>
         <w:t xml:space="preserve"> per elaborare un piano, decide</w:t>
       </w:r>
       <w:r>
         <w:rPr>
-          <w:sz w:val="32"/>
-          <w:szCs w:val="32"/>
+          <w:sz w:val="28"/>
+          <w:szCs w:val="28"/>
         </w:rPr>
         <w:t>re</w:t>
       </w:r>
       <w:r>
         <w:rPr>
-          <w:sz w:val="32"/>
-          <w:szCs w:val="32"/>
+          <w:sz w:val="28"/>
+          <w:szCs w:val="28"/>
         </w:rPr>
         <w:t xml:space="preserve"> un piano d'azione e attua</w:t>
       </w:r>
       <w:r>
         <w:rPr>
-          <w:sz w:val="32"/>
-          <w:szCs w:val="32"/>
+          <w:sz w:val="28"/>
+          <w:szCs w:val="28"/>
         </w:rPr>
         <w:t>re</w:t>
       </w:r>
       <w:r>
         <w:rPr>
-          <w:sz w:val="32"/>
-          <w:szCs w:val="32"/>
+          <w:sz w:val="28"/>
+          <w:szCs w:val="28"/>
         </w:rPr>
         <w:t xml:space="preserve"> le politiche.</w:t>
       </w:r>
     </w:p>
     <w:p>
       <w:pPr>
-        <w:pStyle w:val="Paragrafoelenco"/>
+        <w:pStyle w:val="ListParagraph"/>
         <w:numPr>
           <w:ilvl w:val="0"/>
           <w:numId w:val="5"/>
         </w:numPr>
         <w:rPr>
-          <w:sz w:val="32"/>
-          <w:szCs w:val="32"/>
-        </w:rPr>
-      </w:pPr>
+          <w:sz w:val="28"/>
+          <w:szCs w:val="28"/>
+        </w:rPr>
+      </w:pPr>
+      <w:proofErr w:type="spellStart"/>
       <w:r>
         <w:rPr>
           <w:b/>
           <w:bCs/>
-          <w:sz w:val="32"/>
-          <w:szCs w:val="32"/>
+          <w:sz w:val="28"/>
+          <w:szCs w:val="28"/>
         </w:rPr>
         <w:t>Execution</w:t>
       </w:r>
-      <w:r>
-        <w:rPr>
-          <w:sz w:val="32"/>
-          <w:szCs w:val="32"/>
+      <w:proofErr w:type="spellEnd"/>
+      <w:r>
+        <w:rPr>
+          <w:sz w:val="28"/>
+          <w:szCs w:val="28"/>
         </w:rPr>
         <w:t>: Componente che esegue la modifica del processo gestito tramite gli attuatori ed esegue il piano.</w:t>
       </w:r>
     </w:p>
     <w:p>
       <w:pPr>
-        <w:pStyle w:val="Paragrafoelenco"/>
+        <w:pStyle w:val="ListParagraph"/>
         <w:numPr>
           <w:ilvl w:val="0"/>
           <w:numId w:val="5"/>
         </w:numPr>
         <w:rPr>
-          <w:sz w:val="32"/>
-          <w:szCs w:val="32"/>
+          <w:sz w:val="28"/>
+          <w:szCs w:val="28"/>
         </w:rPr>
       </w:pPr>
       <w:r>
         <w:rPr>
           <w:b/>
           <w:bCs/>
-          <w:sz w:val="32"/>
-          <w:szCs w:val="32"/>
+          <w:sz w:val="28"/>
+          <w:szCs w:val="28"/>
         </w:rPr>
         <w:t>Knowledge</w:t>
       </w:r>
       <w:r>
         <w:rPr>
-          <w:sz w:val="32"/>
-          <w:szCs w:val="32"/>
+          <w:sz w:val="28"/>
+          <w:szCs w:val="28"/>
         </w:rPr>
         <w:t xml:space="preserve">: </w:t>
       </w:r>
       <w:r>
         <w:rPr>
-          <w:sz w:val="32"/>
-          <w:szCs w:val="32"/>
+          <w:sz w:val="28"/>
+          <w:szCs w:val="28"/>
         </w:rPr>
         <w:t>Componente che salva i dati, ad esempio i giorni e le fasce orarie in cui la casa è più popolata in modo da tracciare l’abitudine delle persone, a cui fanno riferimento tutti gli altri componenti.</w:t>
+      </w:r>
+    </w:p>
+    <w:p>
+      <w:pPr>
+        <w:rPr>
+          <w:sz w:val="28"/>
+          <w:szCs w:val="28"/>
+        </w:rPr>
+      </w:pPr>
+    </w:p>
+    <w:p>
+      <w:pPr>
+        <w:rPr>
+          <w:sz w:val="28"/>
+          <w:szCs w:val="28"/>
+        </w:rPr>
+      </w:pPr>
+      <w:r>
+        <w:rPr>
+          <w:sz w:val="28"/>
+          <w:szCs w:val="28"/>
+        </w:rPr>
+        <w:t>https://github.com/federix98/SE4AS/blob/main/SE4AS%20-%20Project%20Documentation.pdf</w:t>
+      </w:r>
+    </w:p>
+    <w:p>
+      <w:pPr>
+        <w:rPr>
+          <w:sz w:val="28"/>
+          <w:szCs w:val="28"/>
+        </w:rPr>
+      </w:pPr>
+      <w:r>
+        <w:rPr>
+          <w:sz w:val="28"/>
+          <w:szCs w:val="28"/>
+        </w:rPr>
+        <w:t xml:space="preserve">Tecnologie utilizzate: </w:t>
+      </w:r>
+      <w:proofErr w:type="spellStart"/>
+      <w:r>
+        <w:rPr>
+          <w:sz w:val="28"/>
+          <w:szCs w:val="28"/>
+        </w:rPr>
+        <w:t>Dockerizzare</w:t>
+      </w:r>
+      <w:proofErr w:type="spellEnd"/>
+      <w:r>
+        <w:rPr>
+          <w:sz w:val="28"/>
+          <w:szCs w:val="28"/>
+        </w:rPr>
+        <w:t xml:space="preserve"> tutto</w:t>
+      </w:r>
+    </w:p>
+    <w:p>
+      <w:pPr>
+        <w:pStyle w:val="ListParagraph"/>
+        <w:numPr>
+          <w:ilvl w:val="0"/>
+          <w:numId w:val="6"/>
+        </w:numPr>
+        <w:rPr>
+          <w:sz w:val="28"/>
+          <w:szCs w:val="28"/>
+        </w:rPr>
+      </w:pPr>
+      <w:proofErr w:type="spellStart"/>
+      <w:r>
+        <w:rPr>
+          <w:b/>
+          <w:bCs/>
+          <w:sz w:val="28"/>
+          <w:szCs w:val="28"/>
+        </w:rPr>
+        <w:t>Managed</w:t>
+      </w:r>
+      <w:proofErr w:type="spellEnd"/>
+      <w:r>
+        <w:rPr>
+          <w:b/>
+          <w:bCs/>
+          <w:sz w:val="28"/>
+          <w:szCs w:val="28"/>
+        </w:rPr>
+        <w:t xml:space="preserve"> </w:t>
+      </w:r>
+      <w:proofErr w:type="spellStart"/>
+      <w:r>
+        <w:rPr>
+          <w:b/>
+          <w:bCs/>
+          <w:sz w:val="28"/>
+          <w:szCs w:val="28"/>
+        </w:rPr>
+        <w:t>resource</w:t>
+      </w:r>
+      <w:proofErr w:type="spellEnd"/>
+      <w:r>
+        <w:rPr>
+          <w:sz w:val="28"/>
+          <w:szCs w:val="28"/>
+        </w:rPr>
+        <w:t>:</w:t>
+      </w:r>
+    </w:p>
+    <w:p>
+      <w:pPr>
+        <w:pStyle w:val="ListParagraph"/>
+        <w:numPr>
+          <w:ilvl w:val="1"/>
+          <w:numId w:val="6"/>
+        </w:numPr>
+        <w:rPr>
+          <w:sz w:val="28"/>
+          <w:szCs w:val="28"/>
+        </w:rPr>
+      </w:pPr>
+      <w:r>
+        <w:rPr>
+          <w:sz w:val="28"/>
+          <w:szCs w:val="28"/>
+        </w:rPr>
+        <w:t>Sensori vari</w:t>
+      </w:r>
+      <w:r>
+        <w:rPr>
+          <w:sz w:val="28"/>
+          <w:szCs w:val="28"/>
+        </w:rPr>
+        <w:t xml:space="preserve">: </w:t>
+      </w:r>
+      <w:proofErr w:type="spellStart"/>
+      <w:r>
+        <w:rPr>
+          <w:sz w:val="28"/>
+          <w:szCs w:val="28"/>
+        </w:rPr>
+        <w:t>python</w:t>
+      </w:r>
+      <w:proofErr w:type="spellEnd"/>
+    </w:p>
+    <w:p>
+      <w:pPr>
+        <w:pStyle w:val="ListParagraph"/>
+        <w:numPr>
+          <w:ilvl w:val="1"/>
+          <w:numId w:val="6"/>
+        </w:numPr>
+        <w:rPr>
+          <w:sz w:val="28"/>
+          <w:szCs w:val="28"/>
+        </w:rPr>
+      </w:pPr>
+      <w:r>
+        <w:rPr>
+          <w:sz w:val="28"/>
+          <w:szCs w:val="28"/>
+        </w:rPr>
+        <w:t>Broker</w:t>
+      </w:r>
+      <w:r>
+        <w:rPr>
+          <w:sz w:val="28"/>
+          <w:szCs w:val="28"/>
+        </w:rPr>
+        <w:t xml:space="preserve"> MQTT:</w:t>
+      </w:r>
+      <w:r>
+        <w:rPr>
+          <w:sz w:val="28"/>
+          <w:szCs w:val="28"/>
+        </w:rPr>
+        <w:t xml:space="preserve"> Mosquitto</w:t>
+      </w:r>
+    </w:p>
+    <w:p>
+      <w:pPr>
+        <w:pStyle w:val="ListParagraph"/>
+        <w:numPr>
+          <w:ilvl w:val="0"/>
+          <w:numId w:val="6"/>
+        </w:numPr>
+        <w:rPr>
+          <w:sz w:val="28"/>
+          <w:szCs w:val="28"/>
+        </w:rPr>
+      </w:pPr>
+      <w:r>
+        <w:rPr>
+          <w:b/>
+          <w:bCs/>
+          <w:sz w:val="28"/>
+          <w:szCs w:val="28"/>
+        </w:rPr>
+        <w:t>KNOWLEDGE</w:t>
+      </w:r>
+      <w:r>
+        <w:rPr>
+          <w:sz w:val="28"/>
+          <w:szCs w:val="28"/>
+        </w:rPr>
+        <w:t xml:space="preserve">: </w:t>
+      </w:r>
+      <w:proofErr w:type="spellStart"/>
+      <w:r>
+        <w:rPr>
+          <w:sz w:val="28"/>
+          <w:szCs w:val="28"/>
+        </w:rPr>
+        <w:t>InfluxDB</w:t>
+      </w:r>
+      <w:proofErr w:type="spellEnd"/>
+    </w:p>
+    <w:p>
+      <w:pPr>
+        <w:pStyle w:val="ListParagraph"/>
+        <w:numPr>
+          <w:ilvl w:val="0"/>
+          <w:numId w:val="6"/>
+        </w:numPr>
+        <w:rPr>
+          <w:sz w:val="28"/>
+          <w:szCs w:val="28"/>
+        </w:rPr>
+      </w:pPr>
+      <w:r>
+        <w:rPr>
+          <w:b/>
+          <w:bCs/>
+          <w:sz w:val="28"/>
+          <w:szCs w:val="28"/>
+        </w:rPr>
+        <w:t>MONITOR</w:t>
+      </w:r>
+      <w:r>
+        <w:rPr>
+          <w:sz w:val="28"/>
+          <w:szCs w:val="28"/>
+        </w:rPr>
+        <w:t xml:space="preserve">: </w:t>
+      </w:r>
+      <w:proofErr w:type="spellStart"/>
+      <w:r>
+        <w:rPr>
+          <w:sz w:val="28"/>
+          <w:szCs w:val="28"/>
+        </w:rPr>
+        <w:t>Telegraf</w:t>
+      </w:r>
+      <w:proofErr w:type="spellEnd"/>
+      <w:r>
+        <w:rPr>
+          <w:sz w:val="28"/>
+          <w:szCs w:val="28"/>
+        </w:rPr>
+        <w:t xml:space="preserve"> + </w:t>
+      </w:r>
+      <w:proofErr w:type="spellStart"/>
+      <w:r>
+        <w:rPr>
+          <w:sz w:val="28"/>
+          <w:szCs w:val="28"/>
+        </w:rPr>
+        <w:t>python</w:t>
+      </w:r>
+      <w:proofErr w:type="spellEnd"/>
+      <w:r>
+        <w:rPr>
+          <w:sz w:val="28"/>
+          <w:szCs w:val="28"/>
+        </w:rPr>
+        <w:t>?</w:t>
+      </w:r>
+    </w:p>
+    <w:p>
+      <w:pPr>
+        <w:pStyle w:val="ListParagraph"/>
+        <w:numPr>
+          <w:ilvl w:val="0"/>
+          <w:numId w:val="6"/>
+        </w:numPr>
+        <w:rPr>
+          <w:sz w:val="28"/>
+          <w:szCs w:val="28"/>
+        </w:rPr>
+      </w:pPr>
+      <w:r>
+        <w:rPr>
+          <w:b/>
+          <w:bCs/>
+          <w:sz w:val="28"/>
+          <w:szCs w:val="28"/>
+        </w:rPr>
+        <w:t>ANALYZER</w:t>
+      </w:r>
+      <w:r>
+        <w:rPr>
+          <w:sz w:val="28"/>
+          <w:szCs w:val="28"/>
+        </w:rPr>
+        <w:t xml:space="preserve">: </w:t>
+      </w:r>
+      <w:proofErr w:type="spellStart"/>
+      <w:r>
+        <w:rPr>
+          <w:sz w:val="28"/>
+          <w:szCs w:val="28"/>
+        </w:rPr>
+        <w:t>python</w:t>
+      </w:r>
+      <w:proofErr w:type="spellEnd"/>
+      <w:r>
+        <w:rPr>
+          <w:sz w:val="28"/>
+          <w:szCs w:val="28"/>
+        </w:rPr>
+        <w:t>?</w:t>
+      </w:r>
+    </w:p>
+    <w:p>
+      <w:pPr>
+        <w:pStyle w:val="ListParagraph"/>
+        <w:numPr>
+          <w:ilvl w:val="0"/>
+          <w:numId w:val="6"/>
+        </w:numPr>
+        <w:rPr>
+          <w:sz w:val="28"/>
+          <w:szCs w:val="28"/>
+        </w:rPr>
+      </w:pPr>
+      <w:r>
+        <w:rPr>
+          <w:b/>
+          <w:bCs/>
+          <w:sz w:val="28"/>
+          <w:szCs w:val="28"/>
+        </w:rPr>
+        <w:t>PLANNER</w:t>
+      </w:r>
+      <w:r>
+        <w:rPr>
+          <w:sz w:val="28"/>
+          <w:szCs w:val="28"/>
+        </w:rPr>
+        <w:t xml:space="preserve">: </w:t>
+      </w:r>
+      <w:proofErr w:type="spellStart"/>
+      <w:r>
+        <w:rPr>
+          <w:sz w:val="28"/>
+          <w:szCs w:val="28"/>
+        </w:rPr>
+        <w:t>python</w:t>
+      </w:r>
+      <w:proofErr w:type="spellEnd"/>
+      <w:r>
+        <w:rPr>
+          <w:sz w:val="28"/>
+          <w:szCs w:val="28"/>
+        </w:rPr>
+        <w:t>?</w:t>
+      </w:r>
+    </w:p>
+    <w:p>
+      <w:pPr>
+        <w:pStyle w:val="ListParagraph"/>
+        <w:numPr>
+          <w:ilvl w:val="0"/>
+          <w:numId w:val="6"/>
+        </w:numPr>
+        <w:rPr>
+          <w:sz w:val="28"/>
+          <w:szCs w:val="28"/>
+        </w:rPr>
+      </w:pPr>
+      <w:r>
+        <w:rPr>
+          <w:b/>
+          <w:bCs/>
+          <w:sz w:val="28"/>
+          <w:szCs w:val="28"/>
+        </w:rPr>
+        <w:t>EXECUTOR</w:t>
+      </w:r>
+      <w:r>
+        <w:rPr>
+          <w:sz w:val="28"/>
+          <w:szCs w:val="28"/>
+        </w:rPr>
+        <w:t xml:space="preserve">: </w:t>
+      </w:r>
+      <w:proofErr w:type="spellStart"/>
+      <w:r>
+        <w:rPr>
+          <w:sz w:val="28"/>
+          <w:szCs w:val="28"/>
+        </w:rPr>
+        <w:t>python</w:t>
+      </w:r>
+      <w:proofErr w:type="spellEnd"/>
+      <w:r>
+        <w:rPr>
+          <w:sz w:val="28"/>
+          <w:szCs w:val="28"/>
+        </w:rPr>
+        <w:t>?</w:t>
+      </w:r>
+    </w:p>
+    <w:p>
+      <w:pPr>
+        <w:pStyle w:val="ListParagraph"/>
+        <w:numPr>
+          <w:ilvl w:val="0"/>
+          <w:numId w:val="6"/>
+        </w:numPr>
+        <w:rPr>
+          <w:sz w:val="28"/>
+          <w:szCs w:val="28"/>
+        </w:rPr>
+      </w:pPr>
+      <w:r>
+        <w:rPr>
+          <w:b/>
+          <w:bCs/>
+          <w:sz w:val="28"/>
+          <w:szCs w:val="28"/>
+        </w:rPr>
+        <w:t>Dashboard</w:t>
+      </w:r>
+      <w:r>
+        <w:rPr>
+          <w:sz w:val="28"/>
+          <w:szCs w:val="28"/>
+        </w:rPr>
+        <w:t xml:space="preserve"> per grafici: </w:t>
+      </w:r>
+      <w:proofErr w:type="spellStart"/>
+      <w:r>
+        <w:rPr>
+          <w:sz w:val="28"/>
+          <w:szCs w:val="28"/>
+        </w:rPr>
+        <w:t>Grafana</w:t>
+      </w:r>
+      <w:proofErr w:type="spellEnd"/>
+      <w:r>
+        <w:rPr>
+          <w:sz w:val="28"/>
+          <w:szCs w:val="28"/>
+        </w:rPr>
+        <w:t xml:space="preserve"> (prende dati </w:t>
+      </w:r>
+      <w:proofErr w:type="gramStart"/>
+      <w:r>
+        <w:rPr>
+          <w:sz w:val="28"/>
+          <w:szCs w:val="28"/>
+        </w:rPr>
+        <w:t>dal knowledge</w:t>
+      </w:r>
+      <w:proofErr w:type="gramEnd"/>
+      <w:r>
+        <w:rPr>
+          <w:sz w:val="28"/>
+          <w:szCs w:val="28"/>
+        </w:rPr>
+        <w:t xml:space="preserve"> (</w:t>
+      </w:r>
+      <w:proofErr w:type="spellStart"/>
+      <w:r>
+        <w:rPr>
+          <w:sz w:val="28"/>
+          <w:szCs w:val="28"/>
+        </w:rPr>
+        <w:t>influxDB</w:t>
+      </w:r>
+      <w:proofErr w:type="spellEnd"/>
+      <w:r>
+        <w:rPr>
+          <w:sz w:val="28"/>
+          <w:szCs w:val="28"/>
+        </w:rPr>
+        <w:t>))</w:t>
       </w:r>
     </w:p>
     <w:sectPr>
@@ -1210,6 +1658,118 @@
     </w:lvl>
   </w:abstractNum>
   <w:abstractNum w:abstractNumId="3" w15:restartNumberingAfterBreak="0">
+    <w:nsid w:val="52E565C2"/>
+    <w:multiLevelType w:val="hybridMultilevel"/>
+    <w:tmpl w:val="42762C18"/>
+    <w:lvl w:ilvl="0" w:tplc="3AEA7992">
+      <w:numFmt w:val="bullet"/>
+      <w:lvlText w:val="-"/>
+      <w:lvlJc w:val="left"/>
+      <w:pPr>
+        <w:ind w:left="720" w:hanging="360"/>
+      </w:pPr>
+      <w:rPr>
+        <w:rFonts w:ascii="Calibri" w:eastAsiaTheme="minorHAnsi" w:hAnsi="Calibri" w:cs="Calibri" w:hint="default"/>
+      </w:rPr>
+    </w:lvl>
+    <w:lvl w:ilvl="1" w:tplc="04100003">
+      <w:start w:val="1"/>
+      <w:numFmt w:val="bullet"/>
+      <w:lvlText w:val="o"/>
+      <w:lvlJc w:val="left"/>
+      <w:pPr>
+        <w:ind w:left="1440" w:hanging="360"/>
+      </w:pPr>
+      <w:rPr>
+        <w:rFonts w:ascii="Courier New" w:hAnsi="Courier New" w:cs="Courier New" w:hint="default"/>
+      </w:rPr>
+    </w:lvl>
+    <w:lvl w:ilvl="2" w:tplc="04100005" w:tentative="1">
+      <w:start w:val="1"/>
+      <w:numFmt w:val="bullet"/>
+      <w:lvlText w:val=""/>
+      <w:lvlJc w:val="left"/>
+      <w:pPr>
+        <w:ind w:left="2160" w:hanging="360"/>
+      </w:pPr>
+      <w:rPr>
+        <w:rFonts w:ascii="Wingdings" w:hAnsi="Wingdings" w:hint="default"/>
+      </w:rPr>
+    </w:lvl>
+    <w:lvl w:ilvl="3" w:tplc="04100001" w:tentative="1">
+      <w:start w:val="1"/>
+      <w:numFmt w:val="bullet"/>
+      <w:lvlText w:val=""/>
+      <w:lvlJc w:val="left"/>
+      <w:pPr>
+        <w:ind w:left="2880" w:hanging="360"/>
+      </w:pPr>
+      <w:rPr>
+        <w:rFonts w:ascii="Symbol" w:hAnsi="Symbol" w:hint="default"/>
+      </w:rPr>
+    </w:lvl>
+    <w:lvl w:ilvl="4" w:tplc="04100003" w:tentative="1">
+      <w:start w:val="1"/>
+      <w:numFmt w:val="bullet"/>
+      <w:lvlText w:val="o"/>
+      <w:lvlJc w:val="left"/>
+      <w:pPr>
+        <w:ind w:left="3600" w:hanging="360"/>
+      </w:pPr>
+      <w:rPr>
+        <w:rFonts w:ascii="Courier New" w:hAnsi="Courier New" w:cs="Courier New" w:hint="default"/>
+      </w:rPr>
+    </w:lvl>
+    <w:lvl w:ilvl="5" w:tplc="04100005" w:tentative="1">
+      <w:start w:val="1"/>
+      <w:numFmt w:val="bullet"/>
+      <w:lvlText w:val=""/>
+      <w:lvlJc w:val="left"/>
+      <w:pPr>
+        <w:ind w:left="4320" w:hanging="360"/>
+      </w:pPr>
+      <w:rPr>
+        <w:rFonts w:ascii="Wingdings" w:hAnsi="Wingdings" w:hint="default"/>
+      </w:rPr>
+    </w:lvl>
+    <w:lvl w:ilvl="6" w:tplc="04100001" w:tentative="1">
+      <w:start w:val="1"/>
+      <w:numFmt w:val="bullet"/>
+      <w:lvlText w:val=""/>
+      <w:lvlJc w:val="left"/>
+      <w:pPr>
+        <w:ind w:left="5040" w:hanging="360"/>
+      </w:pPr>
+      <w:rPr>
+        <w:rFonts w:ascii="Symbol" w:hAnsi="Symbol" w:hint="default"/>
+      </w:rPr>
+    </w:lvl>
+    <w:lvl w:ilvl="7" w:tplc="04100003" w:tentative="1">
+      <w:start w:val="1"/>
+      <w:numFmt w:val="bullet"/>
+      <w:lvlText w:val="o"/>
+      <w:lvlJc w:val="left"/>
+      <w:pPr>
+        <w:ind w:left="5760" w:hanging="360"/>
+      </w:pPr>
+      <w:rPr>
+        <w:rFonts w:ascii="Courier New" w:hAnsi="Courier New" w:cs="Courier New" w:hint="default"/>
+      </w:rPr>
+    </w:lvl>
+    <w:lvl w:ilvl="8" w:tplc="04100005" w:tentative="1">
+      <w:start w:val="1"/>
+      <w:numFmt w:val="bullet"/>
+      <w:lvlText w:val=""/>
+      <w:lvlJc w:val="left"/>
+      <w:pPr>
+        <w:ind w:left="6480" w:hanging="360"/>
+      </w:pPr>
+      <w:rPr>
+        <w:rFonts w:ascii="Wingdings" w:hAnsi="Wingdings" w:hint="default"/>
+      </w:rPr>
+    </w:lvl>
+  </w:abstractNum>
+  <w:abstractNum w:abstractNumId="4" w15:restartNumberingAfterBreak="0">
     <w:nsid w:val="552D6260"/>
     <w:multiLevelType w:val="hybridMultilevel"/>
     <w:tmpl w:val="A7AACA96"/>
@@ -1322,7 +1882,7 @@
       </w:rPr>
     </w:lvl>
   </w:abstractNum>
-  <w:abstractNum w:abstractNumId="4" w15:restartNumberingAfterBreak="0">
+  <w:abstractNum w:abstractNumId="5" w15:restartNumberingAfterBreak="0">
     <w:nsid w:val="68C17175"/>
     <w:multiLevelType w:val="hybridMultilevel"/>
     <w:tmpl w:val="A538D3C4"/>
@@ -1436,7 +1996,7 @@
     </w:lvl>
   </w:abstractNum>
   <w:num w:numId="1" w16cid:durableId="1799566728">
-    <w:abstractNumId w:val="4"/>
+    <w:abstractNumId w:val="5"/>
   </w:num>
   <w:num w:numId="2" w16cid:durableId="1096638353">
     <w:abstractNumId w:val="1"/>
@@ -1445,10 +2005,13 @@
     <w:abstractNumId w:val="0"/>
   </w:num>
   <w:num w:numId="4" w16cid:durableId="1301037859">
-    <w:abstractNumId w:val="3"/>
+    <w:abstractNumId w:val="4"/>
   </w:num>
   <w:num w:numId="5" w16cid:durableId="1251816758">
     <w:abstractNumId w:val="2"/>
+  </w:num>
+  <w:num w:numId="6" w16cid:durableId="2117283009">
+    <w:abstractNumId w:val="3"/>
   </w:num>
 </w:numbering>
 </file>
@@ -1848,17 +2411,17 @@
     <w:lsdException w:name="Unresolved Mention" w:semiHidden="1" w:unhideWhenUsed="1"/>
     <w:lsdException w:name="Smart Link" w:semiHidden="1" w:unhideWhenUsed="1"/>
   </w:latentStyles>
-  <w:style w:type="paragraph" w:default="1" w:styleId="Normale">
+  <w:style w:type="paragraph" w:default="1" w:styleId="Normal">
     <w:name w:val="Normal"/>
     <w:qFormat/>
   </w:style>
-  <w:style w:type="character" w:default="1" w:styleId="Carpredefinitoparagrafo">
+  <w:style w:type="character" w:default="1" w:styleId="DefaultParagraphFont">
     <w:name w:val="Default Paragraph Font"/>
     <w:uiPriority w:val="1"/>
     <w:semiHidden/>
     <w:unhideWhenUsed/>
   </w:style>
-  <w:style w:type="table" w:default="1" w:styleId="Tabellanormale">
+  <w:style w:type="table" w:default="1" w:styleId="TableNormal">
     <w:name w:val="Normal Table"/>
     <w:uiPriority w:val="99"/>
     <w:semiHidden/>
@@ -1873,15 +2436,15 @@
       </w:tblCellMar>
     </w:tblPr>
   </w:style>
-  <w:style w:type="numbering" w:default="1" w:styleId="Nessunelenco">
+  <w:style w:type="numbering" w:default="1" w:styleId="NoList">
     <w:name w:val="No List"/>
     <w:uiPriority w:val="99"/>
     <w:semiHidden/>
     <w:unhideWhenUsed/>
   </w:style>
-  <w:style w:type="paragraph" w:styleId="Paragrafoelenco">
+  <w:style w:type="paragraph" w:styleId="ListParagraph">
     <w:name w:val="List Paragraph"/>
-    <w:basedOn w:val="Normale"/>
+    <w:basedOn w:val="Normal"/>
     <w:uiPriority w:val="34"/>
     <w:qFormat/>
     <w:rsid w:val="006D429E"/>

</xml_diff>

<commit_message>
first draft of actuators
</commit_message>
<xml_diff>
--- a/Project/Autonomous_Software_Systems_MGM.docx
+++ b/Project/Autonomous_Software_Systems_MGM.docx
@@ -275,21 +275,12 @@
           <w:szCs w:val="28"/>
         </w:rPr>
       </w:pPr>
-      <w:proofErr w:type="gramStart"/>
-      <w:r>
-        <w:rPr>
-          <w:sz w:val="28"/>
-          <w:szCs w:val="28"/>
-        </w:rPr>
-        <w:t>Inoltre</w:t>
-      </w:r>
-      <w:proofErr w:type="gramEnd"/>
-      <w:r>
-        <w:rPr>
-          <w:sz w:val="28"/>
-          <w:szCs w:val="28"/>
-        </w:rPr>
-        <w:t xml:space="preserve"> sono stati identificati diversi attuatori</w:t>
+      <w:r>
+        <w:rPr>
+          <w:sz w:val="28"/>
+          <w:szCs w:val="28"/>
+        </w:rPr>
+        <w:t>Inoltre sono stati identificati diversi attuatori</w:t>
       </w:r>
       <w:r>
         <w:rPr>
@@ -420,6 +411,13 @@
         </w:rPr>
         <w:t>;</w:t>
       </w:r>
+      <w:r>
+        <w:rPr>
+          <w:sz w:val="28"/>
+          <w:szCs w:val="28"/>
+        </w:rPr>
+        <w:t xml:space="preserve"> // lo togliamo?</w:t>
+      </w:r>
     </w:p>
     <w:p>
       <w:pPr>
@@ -692,30 +690,14 @@
           <w:sz w:val="28"/>
           <w:szCs w:val="28"/>
         </w:rPr>
-        <w:t xml:space="preserve">: Componente che tiene conto dei dati monitorati dai sensori per produrre una serie di modifiche da effettuare sull'elemento gestito. Interpreta </w:t>
-      </w:r>
-      <w:proofErr w:type="gramStart"/>
-      <w:r>
-        <w:rPr>
-          <w:sz w:val="28"/>
-          <w:szCs w:val="28"/>
-        </w:rPr>
-        <w:t xml:space="preserve">i </w:t>
-      </w:r>
-      <w:r>
-        <w:rPr>
-          <w:sz w:val="28"/>
-          <w:szCs w:val="28"/>
-        </w:rPr>
-        <w:t>situazioni</w:t>
-      </w:r>
-      <w:proofErr w:type="gramEnd"/>
-      <w:r>
-        <w:rPr>
-          <w:sz w:val="28"/>
-          <w:szCs w:val="28"/>
-        </w:rPr>
-        <w:t xml:space="preserve"> pericolose e/o i dati attualmente disponibili</w:t>
+        <w:t xml:space="preserve">: Componente che tiene conto dei dati monitorati dai sensori per produrre una serie di modifiche da effettuare sull'elemento gestito. Interpreta i </w:t>
+      </w:r>
+      <w:r>
+        <w:rPr>
+          <w:sz w:val="28"/>
+          <w:szCs w:val="28"/>
+        </w:rPr>
+        <w:t>situazioni pericolose e/o i dati attualmente disponibili</w:t>
       </w:r>
       <w:r>
         <w:rPr>
@@ -1271,23 +1253,7 @@
           <w:sz w:val="28"/>
           <w:szCs w:val="28"/>
         </w:rPr>
-        <w:t xml:space="preserve"> (prende dati </w:t>
-      </w:r>
-      <w:proofErr w:type="gramStart"/>
-      <w:r>
-        <w:rPr>
-          <w:sz w:val="28"/>
-          <w:szCs w:val="28"/>
-        </w:rPr>
-        <w:t>dal knowledge</w:t>
-      </w:r>
-      <w:proofErr w:type="gramEnd"/>
-      <w:r>
-        <w:rPr>
-          <w:sz w:val="28"/>
-          <w:szCs w:val="28"/>
-        </w:rPr>
-        <w:t xml:space="preserve"> (</w:t>
+        <w:t xml:space="preserve"> (prende dati dal knowledge (</w:t>
       </w:r>
       <w:proofErr w:type="spellStart"/>
       <w:r>

</xml_diff>

<commit_message>
monitor done, draft analyzer
</commit_message>
<xml_diff>
--- a/Project/Autonomous_Software_Systems_MGM.docx
+++ b/Project/Autonomous_Software_Systems_MGM.docx
@@ -13,7 +13,6 @@
           <w:szCs w:val="36"/>
         </w:rPr>
       </w:pPr>
-      <w:proofErr w:type="spellStart"/>
       <w:r>
         <w:rPr>
           <w:b/>
@@ -22,243 +21,598 @@
           <w:sz w:val="36"/>
           <w:szCs w:val="36"/>
         </w:rPr>
-        <w:t>Autonomous</w:t>
-      </w:r>
-      <w:proofErr w:type="spellEnd"/>
+        <w:t>Autonomous Software Systems</w:t>
+      </w:r>
+    </w:p>
+    <w:p>
+      <w:pPr>
+        <w:rPr>
+          <w:sz w:val="28"/>
+          <w:szCs w:val="28"/>
+        </w:rPr>
+      </w:pPr>
+      <w:r>
+        <w:rPr>
+          <w:sz w:val="28"/>
+          <w:szCs w:val="28"/>
+        </w:rPr>
+        <w:t>Abbiamo deciso di sviluppare un sistema autonomo per le case automatizzate. Da una prima analisi sono stati identificati dei sensori che potrebbero far parte del nostro sistema, mentre altri verranno definiti durante lo sviluppo dell’applicazione</w:t>
+      </w:r>
+      <w:r>
+        <w:rPr>
+          <w:sz w:val="28"/>
+          <w:szCs w:val="28"/>
+        </w:rPr>
+        <w:t xml:space="preserve"> stessa</w:t>
+      </w:r>
+      <w:r>
+        <w:rPr>
+          <w:sz w:val="28"/>
+          <w:szCs w:val="28"/>
+        </w:rPr>
+        <w:t>, quali:</w:t>
+      </w:r>
+    </w:p>
+    <w:p>
+      <w:pPr>
+        <w:pStyle w:val="ListParagraph"/>
+        <w:numPr>
+          <w:ilvl w:val="0"/>
+          <w:numId w:val="2"/>
+        </w:numPr>
+        <w:rPr>
+          <w:sz w:val="28"/>
+          <w:szCs w:val="28"/>
+        </w:rPr>
+      </w:pPr>
+      <w:r>
+        <w:rPr>
+          <w:sz w:val="28"/>
+          <w:szCs w:val="28"/>
+        </w:rPr>
+        <w:t>Sensori di umidità dell’aria</w:t>
+      </w:r>
+      <w:r>
+        <w:rPr>
+          <w:sz w:val="28"/>
+          <w:szCs w:val="28"/>
+        </w:rPr>
+        <w:t xml:space="preserve"> interni</w:t>
+      </w:r>
+      <w:r>
+        <w:rPr>
+          <w:sz w:val="28"/>
+          <w:szCs w:val="28"/>
+        </w:rPr>
+        <w:t>;</w:t>
+      </w:r>
+    </w:p>
+    <w:p>
+      <w:pPr>
+        <w:pStyle w:val="ListParagraph"/>
+        <w:numPr>
+          <w:ilvl w:val="0"/>
+          <w:numId w:val="2"/>
+        </w:numPr>
+        <w:rPr>
+          <w:sz w:val="28"/>
+          <w:szCs w:val="28"/>
+        </w:rPr>
+      </w:pPr>
+      <w:r>
+        <w:rPr>
+          <w:sz w:val="28"/>
+          <w:szCs w:val="28"/>
+        </w:rPr>
+        <w:t>Sensori di umidità dell’aria esterni;</w:t>
+      </w:r>
+    </w:p>
+    <w:p>
+      <w:pPr>
+        <w:pStyle w:val="ListParagraph"/>
+        <w:numPr>
+          <w:ilvl w:val="0"/>
+          <w:numId w:val="2"/>
+        </w:numPr>
+        <w:rPr>
+          <w:sz w:val="28"/>
+          <w:szCs w:val="28"/>
+        </w:rPr>
+      </w:pPr>
+      <w:r>
+        <w:rPr>
+          <w:sz w:val="28"/>
+          <w:szCs w:val="28"/>
+        </w:rPr>
+        <w:t>Sensori di temperatura</w:t>
+      </w:r>
+      <w:r>
+        <w:rPr>
+          <w:sz w:val="28"/>
+          <w:szCs w:val="28"/>
+        </w:rPr>
+        <w:t xml:space="preserve"> interni</w:t>
+      </w:r>
+      <w:r>
+        <w:rPr>
+          <w:sz w:val="28"/>
+          <w:szCs w:val="28"/>
+        </w:rPr>
+        <w:t>;</w:t>
+      </w:r>
+    </w:p>
+    <w:p>
+      <w:pPr>
+        <w:pStyle w:val="ListParagraph"/>
+        <w:numPr>
+          <w:ilvl w:val="0"/>
+          <w:numId w:val="2"/>
+        </w:numPr>
+        <w:rPr>
+          <w:sz w:val="28"/>
+          <w:szCs w:val="28"/>
+        </w:rPr>
+      </w:pPr>
+      <w:r>
+        <w:rPr>
+          <w:sz w:val="28"/>
+          <w:szCs w:val="28"/>
+        </w:rPr>
+        <w:t>Sensori di temperatura esterni;</w:t>
+      </w:r>
+    </w:p>
+    <w:p>
+      <w:pPr>
+        <w:pStyle w:val="ListParagraph"/>
+        <w:numPr>
+          <w:ilvl w:val="0"/>
+          <w:numId w:val="2"/>
+        </w:numPr>
+        <w:rPr>
+          <w:sz w:val="28"/>
+          <w:szCs w:val="28"/>
+        </w:rPr>
+      </w:pPr>
+      <w:r>
+        <w:rPr>
+          <w:sz w:val="28"/>
+          <w:szCs w:val="28"/>
+        </w:rPr>
+        <w:t>Sensori di luminosità</w:t>
+      </w:r>
+      <w:r>
+        <w:rPr>
+          <w:sz w:val="28"/>
+          <w:szCs w:val="28"/>
+        </w:rPr>
+        <w:t xml:space="preserve"> esterni</w:t>
+      </w:r>
+      <w:r>
+        <w:rPr>
+          <w:sz w:val="28"/>
+          <w:szCs w:val="28"/>
+        </w:rPr>
+        <w:t>;</w:t>
+      </w:r>
+    </w:p>
+    <w:p>
+      <w:pPr>
+        <w:pStyle w:val="ListParagraph"/>
+        <w:numPr>
+          <w:ilvl w:val="0"/>
+          <w:numId w:val="2"/>
+        </w:numPr>
+        <w:rPr>
+          <w:sz w:val="28"/>
+          <w:szCs w:val="28"/>
+        </w:rPr>
+      </w:pPr>
+      <w:r>
+        <w:rPr>
+          <w:sz w:val="28"/>
+          <w:szCs w:val="28"/>
+        </w:rPr>
+        <w:t>Sensori di luminosità interni</w:t>
+      </w:r>
+      <w:r>
+        <w:rPr>
+          <w:sz w:val="28"/>
+          <w:szCs w:val="28"/>
+        </w:rPr>
+        <w:t>;</w:t>
+      </w:r>
+    </w:p>
+    <w:p>
+      <w:pPr>
+        <w:pStyle w:val="ListParagraph"/>
+        <w:numPr>
+          <w:ilvl w:val="0"/>
+          <w:numId w:val="2"/>
+        </w:numPr>
+        <w:rPr>
+          <w:sz w:val="28"/>
+          <w:szCs w:val="28"/>
+        </w:rPr>
+      </w:pPr>
+      <w:r>
+        <w:rPr>
+          <w:sz w:val="28"/>
+          <w:szCs w:val="28"/>
+        </w:rPr>
+        <w:t>Sensori di movimento</w:t>
+      </w:r>
+      <w:r>
+        <w:rPr>
+          <w:sz w:val="28"/>
+          <w:szCs w:val="28"/>
+        </w:rPr>
+        <w:t>/presenza in casa</w:t>
+      </w:r>
+      <w:r>
+        <w:rPr>
+          <w:sz w:val="28"/>
+          <w:szCs w:val="28"/>
+        </w:rPr>
+        <w:t>.</w:t>
+      </w:r>
+    </w:p>
+    <w:p>
+      <w:pPr>
+        <w:rPr>
+          <w:sz w:val="28"/>
+          <w:szCs w:val="28"/>
+        </w:rPr>
+      </w:pPr>
+      <w:r>
+        <w:rPr>
+          <w:sz w:val="28"/>
+          <w:szCs w:val="28"/>
+        </w:rPr>
+        <w:t>Inoltre sono stati identificati diversi attuatori</w:t>
+      </w:r>
+      <w:r>
+        <w:rPr>
+          <w:sz w:val="28"/>
+          <w:szCs w:val="28"/>
+        </w:rPr>
+        <w:t>, come</w:t>
+      </w:r>
+      <w:r>
+        <w:rPr>
+          <w:sz w:val="28"/>
+          <w:szCs w:val="28"/>
+        </w:rPr>
+        <w:t>:</w:t>
+      </w:r>
+    </w:p>
+    <w:p>
+      <w:pPr>
+        <w:pStyle w:val="ListParagraph"/>
+        <w:numPr>
+          <w:ilvl w:val="0"/>
+          <w:numId w:val="3"/>
+        </w:numPr>
+        <w:rPr>
+          <w:sz w:val="28"/>
+          <w:szCs w:val="28"/>
+        </w:rPr>
+      </w:pPr>
+      <w:r>
+        <w:rPr>
+          <w:sz w:val="28"/>
+          <w:szCs w:val="28"/>
+        </w:rPr>
+        <w:t>Condizionatori;</w:t>
+      </w:r>
+    </w:p>
+    <w:p>
+      <w:pPr>
+        <w:pStyle w:val="ListParagraph"/>
+        <w:numPr>
+          <w:ilvl w:val="0"/>
+          <w:numId w:val="3"/>
+        </w:numPr>
+        <w:rPr>
+          <w:sz w:val="28"/>
+          <w:szCs w:val="28"/>
+        </w:rPr>
+      </w:pPr>
+      <w:r>
+        <w:rPr>
+          <w:sz w:val="28"/>
+          <w:szCs w:val="28"/>
+        </w:rPr>
+        <w:t>Deumidificatori;</w:t>
+      </w:r>
+    </w:p>
+    <w:p>
+      <w:pPr>
+        <w:pStyle w:val="ListParagraph"/>
+        <w:numPr>
+          <w:ilvl w:val="0"/>
+          <w:numId w:val="3"/>
+        </w:numPr>
+        <w:rPr>
+          <w:sz w:val="28"/>
+          <w:szCs w:val="28"/>
+        </w:rPr>
+      </w:pPr>
+      <w:r>
+        <w:rPr>
+          <w:sz w:val="28"/>
+          <w:szCs w:val="28"/>
+        </w:rPr>
+        <w:t>Allarme sonoro e luminoso (</w:t>
+      </w:r>
+      <w:r>
+        <w:rPr>
+          <w:sz w:val="28"/>
+          <w:szCs w:val="28"/>
+        </w:rPr>
+        <w:t xml:space="preserve">utile, ad esempio, per il sistema </w:t>
+      </w:r>
+      <w:r>
+        <w:rPr>
+          <w:sz w:val="28"/>
+          <w:szCs w:val="28"/>
+        </w:rPr>
+        <w:t>antincendio</w:t>
+      </w:r>
+      <w:r>
+        <w:rPr>
+          <w:sz w:val="28"/>
+          <w:szCs w:val="28"/>
+        </w:rPr>
+        <w:t xml:space="preserve"> e di </w:t>
+      </w:r>
+      <w:r>
+        <w:rPr>
+          <w:sz w:val="28"/>
+          <w:szCs w:val="28"/>
+        </w:rPr>
+        <w:t>allagamento);</w:t>
+      </w:r>
+    </w:p>
+    <w:p>
+      <w:pPr>
+        <w:pStyle w:val="ListParagraph"/>
+        <w:numPr>
+          <w:ilvl w:val="0"/>
+          <w:numId w:val="3"/>
+        </w:numPr>
+        <w:rPr>
+          <w:sz w:val="28"/>
+          <w:szCs w:val="28"/>
+        </w:rPr>
+      </w:pPr>
+      <w:r>
+        <w:rPr>
+          <w:sz w:val="28"/>
+          <w:szCs w:val="28"/>
+        </w:rPr>
+        <w:t>Tapparelle automatiche</w:t>
+      </w:r>
+      <w:r>
+        <w:rPr>
+          <w:sz w:val="28"/>
+          <w:szCs w:val="28"/>
+        </w:rPr>
+        <w:t>;</w:t>
+      </w:r>
+      <w:r>
+        <w:rPr>
+          <w:sz w:val="28"/>
+          <w:szCs w:val="28"/>
+        </w:rPr>
+        <w:t xml:space="preserve"> // lo togliamo?</w:t>
+      </w:r>
+    </w:p>
+    <w:p>
+      <w:pPr>
+        <w:pStyle w:val="ListParagraph"/>
+        <w:numPr>
+          <w:ilvl w:val="0"/>
+          <w:numId w:val="3"/>
+        </w:numPr>
+        <w:rPr>
+          <w:sz w:val="28"/>
+          <w:szCs w:val="28"/>
+        </w:rPr>
+      </w:pPr>
+      <w:r>
+        <w:rPr>
+          <w:sz w:val="28"/>
+          <w:szCs w:val="28"/>
+        </w:rPr>
+        <w:t>Illuminazione smart</w:t>
+      </w:r>
+      <w:r>
+        <w:rPr>
+          <w:sz w:val="28"/>
+          <w:szCs w:val="28"/>
+        </w:rPr>
+        <w:t>.</w:t>
+      </w:r>
+    </w:p>
+    <w:p>
+      <w:pPr>
+        <w:rPr>
+          <w:sz w:val="28"/>
+          <w:szCs w:val="28"/>
+        </w:rPr>
+      </w:pPr>
+      <w:r>
+        <w:rPr>
+          <w:sz w:val="28"/>
+          <w:szCs w:val="28"/>
+        </w:rPr>
+        <w:t>Abbiamo pensato che il sistema può avere diverse modalità per regolare l’energia utilizzata:</w:t>
+      </w:r>
+    </w:p>
+    <w:p>
+      <w:pPr>
+        <w:pStyle w:val="ListParagraph"/>
+        <w:numPr>
+          <w:ilvl w:val="0"/>
+          <w:numId w:val="4"/>
+        </w:numPr>
+        <w:rPr>
+          <w:sz w:val="28"/>
+          <w:szCs w:val="28"/>
+        </w:rPr>
+      </w:pPr>
+      <w:r>
+        <w:rPr>
+          <w:sz w:val="28"/>
+          <w:szCs w:val="28"/>
+        </w:rPr>
+        <w:t>ECO;</w:t>
+      </w:r>
+    </w:p>
+    <w:p>
+      <w:pPr>
+        <w:pStyle w:val="ListParagraph"/>
+        <w:numPr>
+          <w:ilvl w:val="0"/>
+          <w:numId w:val="4"/>
+        </w:numPr>
+        <w:rPr>
+          <w:sz w:val="28"/>
+          <w:szCs w:val="28"/>
+        </w:rPr>
+      </w:pPr>
+      <w:r>
+        <w:rPr>
+          <w:sz w:val="28"/>
+          <w:szCs w:val="28"/>
+        </w:rPr>
+        <w:t>N</w:t>
+      </w:r>
+      <w:r>
+        <w:rPr>
+          <w:sz w:val="28"/>
+          <w:szCs w:val="28"/>
+        </w:rPr>
+        <w:t>ormale</w:t>
+      </w:r>
+      <w:r>
+        <w:rPr>
+          <w:sz w:val="28"/>
+          <w:szCs w:val="28"/>
+        </w:rPr>
+        <w:t>;</w:t>
+      </w:r>
+    </w:p>
+    <w:p>
+      <w:pPr>
+        <w:pStyle w:val="ListParagraph"/>
+        <w:numPr>
+          <w:ilvl w:val="0"/>
+          <w:numId w:val="4"/>
+        </w:numPr>
+        <w:rPr>
+          <w:sz w:val="28"/>
+          <w:szCs w:val="28"/>
+        </w:rPr>
+      </w:pPr>
+      <w:r>
+        <w:rPr>
+          <w:sz w:val="28"/>
+          <w:szCs w:val="28"/>
+        </w:rPr>
+        <w:t>O</w:t>
+      </w:r>
+      <w:r>
+        <w:rPr>
+          <w:sz w:val="28"/>
+          <w:szCs w:val="28"/>
+        </w:rPr>
+        <w:t>ttimale</w:t>
+      </w:r>
+      <w:r>
+        <w:rPr>
+          <w:sz w:val="28"/>
+          <w:szCs w:val="28"/>
+        </w:rPr>
+        <w:t>;</w:t>
+      </w:r>
+    </w:p>
+    <w:p>
+      <w:pPr>
+        <w:pStyle w:val="ListParagraph"/>
+        <w:numPr>
+          <w:ilvl w:val="0"/>
+          <w:numId w:val="4"/>
+        </w:numPr>
+        <w:rPr>
+          <w:sz w:val="28"/>
+          <w:szCs w:val="28"/>
+        </w:rPr>
+      </w:pPr>
+      <w:r>
+        <w:rPr>
+          <w:sz w:val="28"/>
+          <w:szCs w:val="28"/>
+        </w:rPr>
+        <w:t>P</w:t>
+      </w:r>
+      <w:r>
+        <w:rPr>
+          <w:sz w:val="28"/>
+          <w:szCs w:val="28"/>
+        </w:rPr>
+        <w:t>ericolos</w:t>
+      </w:r>
+      <w:r>
+        <w:rPr>
+          <w:sz w:val="28"/>
+          <w:szCs w:val="28"/>
+        </w:rPr>
+        <w:t>a.</w:t>
+      </w:r>
+    </w:p>
+    <w:p>
+      <w:pPr>
+        <w:rPr>
+          <w:sz w:val="28"/>
+          <w:szCs w:val="28"/>
+        </w:rPr>
+      </w:pPr>
+      <w:r>
+        <w:rPr>
+          <w:sz w:val="28"/>
+          <w:szCs w:val="28"/>
+        </w:rPr>
+        <w:t>Il nostro sistema si basa sul MAPE-K Loop, il quale descrive il flusso di dati tra le varie componenti:</w:t>
+      </w:r>
+    </w:p>
+    <w:p>
+      <w:pPr>
+        <w:pStyle w:val="ListParagraph"/>
+        <w:numPr>
+          <w:ilvl w:val="0"/>
+          <w:numId w:val="5"/>
+        </w:numPr>
+        <w:rPr>
+          <w:sz w:val="28"/>
+          <w:szCs w:val="28"/>
+        </w:rPr>
+      </w:pPr>
       <w:r>
         <w:rPr>
           <w:b/>
           <w:bCs/>
-          <w:color w:val="FF0000"/>
-          <w:sz w:val="36"/>
-          <w:szCs w:val="36"/>
-        </w:rPr>
-        <w:t xml:space="preserve"> Software Systems</w:t>
-      </w:r>
-    </w:p>
-    <w:p>
-      <w:pPr>
-        <w:rPr>
-          <w:sz w:val="28"/>
-          <w:szCs w:val="28"/>
-        </w:rPr>
-      </w:pPr>
-      <w:r>
-        <w:rPr>
-          <w:sz w:val="28"/>
-          <w:szCs w:val="28"/>
-        </w:rPr>
-        <w:t>Abbiamo deciso di sviluppare un sistema autonomo per le case automatizzate. Da una prima analisi sono stati identificati dei sensori che potrebbero far parte del nostro sistema, mentre altri verranno definiti durante lo sviluppo dell’applicazione</w:t>
-      </w:r>
-      <w:r>
-        <w:rPr>
-          <w:sz w:val="28"/>
-          <w:szCs w:val="28"/>
-        </w:rPr>
-        <w:t xml:space="preserve"> stessa</w:t>
-      </w:r>
-      <w:r>
-        <w:rPr>
-          <w:sz w:val="28"/>
-          <w:szCs w:val="28"/>
-        </w:rPr>
-        <w:t>, quali:</w:t>
-      </w:r>
-    </w:p>
-    <w:p>
-      <w:pPr>
-        <w:pStyle w:val="ListParagraph"/>
-        <w:numPr>
-          <w:ilvl w:val="0"/>
-          <w:numId w:val="2"/>
-        </w:numPr>
-        <w:rPr>
-          <w:sz w:val="28"/>
-          <w:szCs w:val="28"/>
-        </w:rPr>
-      </w:pPr>
-      <w:r>
-        <w:rPr>
-          <w:sz w:val="28"/>
-          <w:szCs w:val="28"/>
-        </w:rPr>
-        <w:t>Sensori di umidità dell’aria</w:t>
-      </w:r>
-      <w:r>
-        <w:rPr>
-          <w:sz w:val="28"/>
-          <w:szCs w:val="28"/>
-        </w:rPr>
-        <w:t xml:space="preserve"> interni</w:t>
-      </w:r>
-      <w:r>
-        <w:rPr>
-          <w:sz w:val="28"/>
-          <w:szCs w:val="28"/>
-        </w:rPr>
-        <w:t>;</w:t>
-      </w:r>
-    </w:p>
-    <w:p>
-      <w:pPr>
-        <w:pStyle w:val="ListParagraph"/>
-        <w:numPr>
-          <w:ilvl w:val="0"/>
-          <w:numId w:val="2"/>
-        </w:numPr>
-        <w:rPr>
-          <w:sz w:val="28"/>
-          <w:szCs w:val="28"/>
-        </w:rPr>
-      </w:pPr>
-      <w:r>
-        <w:rPr>
-          <w:sz w:val="28"/>
-          <w:szCs w:val="28"/>
-        </w:rPr>
-        <w:t>Sensori di umidità dell’aria esterni;</w:t>
-      </w:r>
-    </w:p>
-    <w:p>
-      <w:pPr>
-        <w:pStyle w:val="ListParagraph"/>
-        <w:numPr>
-          <w:ilvl w:val="0"/>
-          <w:numId w:val="2"/>
-        </w:numPr>
-        <w:rPr>
-          <w:sz w:val="28"/>
-          <w:szCs w:val="28"/>
-        </w:rPr>
-      </w:pPr>
-      <w:r>
-        <w:rPr>
-          <w:sz w:val="28"/>
-          <w:szCs w:val="28"/>
-        </w:rPr>
-        <w:t>Sensori di temperatura</w:t>
-      </w:r>
-      <w:r>
-        <w:rPr>
-          <w:sz w:val="28"/>
-          <w:szCs w:val="28"/>
-        </w:rPr>
-        <w:t xml:space="preserve"> interni</w:t>
-      </w:r>
-      <w:r>
-        <w:rPr>
-          <w:sz w:val="28"/>
-          <w:szCs w:val="28"/>
-        </w:rPr>
-        <w:t>;</w:t>
-      </w:r>
-    </w:p>
-    <w:p>
-      <w:pPr>
-        <w:pStyle w:val="ListParagraph"/>
-        <w:numPr>
-          <w:ilvl w:val="0"/>
-          <w:numId w:val="2"/>
-        </w:numPr>
-        <w:rPr>
-          <w:sz w:val="28"/>
-          <w:szCs w:val="28"/>
-        </w:rPr>
-      </w:pPr>
-      <w:r>
-        <w:rPr>
-          <w:sz w:val="28"/>
-          <w:szCs w:val="28"/>
-        </w:rPr>
-        <w:t>Sensori di temperatura esterni;</w:t>
-      </w:r>
-    </w:p>
-    <w:p>
-      <w:pPr>
-        <w:pStyle w:val="ListParagraph"/>
-        <w:numPr>
-          <w:ilvl w:val="0"/>
-          <w:numId w:val="2"/>
-        </w:numPr>
-        <w:rPr>
-          <w:sz w:val="28"/>
-          <w:szCs w:val="28"/>
-        </w:rPr>
-      </w:pPr>
-      <w:r>
-        <w:rPr>
-          <w:sz w:val="28"/>
-          <w:szCs w:val="28"/>
-        </w:rPr>
-        <w:t>Sensori di luminosità</w:t>
-      </w:r>
-      <w:r>
-        <w:rPr>
-          <w:sz w:val="28"/>
-          <w:szCs w:val="28"/>
-        </w:rPr>
-        <w:t xml:space="preserve"> esterni</w:t>
-      </w:r>
-      <w:r>
-        <w:rPr>
-          <w:sz w:val="28"/>
-          <w:szCs w:val="28"/>
-        </w:rPr>
-        <w:t>;</w:t>
-      </w:r>
-    </w:p>
-    <w:p>
-      <w:pPr>
-        <w:pStyle w:val="ListParagraph"/>
-        <w:numPr>
-          <w:ilvl w:val="0"/>
-          <w:numId w:val="2"/>
-        </w:numPr>
-        <w:rPr>
-          <w:sz w:val="28"/>
-          <w:szCs w:val="28"/>
-        </w:rPr>
-      </w:pPr>
-      <w:r>
-        <w:rPr>
-          <w:sz w:val="28"/>
-          <w:szCs w:val="28"/>
-        </w:rPr>
-        <w:t>Sensori di luminosità interni</w:t>
-      </w:r>
-      <w:r>
-        <w:rPr>
-          <w:sz w:val="28"/>
-          <w:szCs w:val="28"/>
-        </w:rPr>
-        <w:t>;</w:t>
-      </w:r>
-    </w:p>
-    <w:p>
-      <w:pPr>
-        <w:pStyle w:val="ListParagraph"/>
-        <w:numPr>
-          <w:ilvl w:val="0"/>
-          <w:numId w:val="2"/>
-        </w:numPr>
-        <w:rPr>
-          <w:sz w:val="28"/>
-          <w:szCs w:val="28"/>
-        </w:rPr>
-      </w:pPr>
-      <w:r>
-        <w:rPr>
-          <w:sz w:val="28"/>
-          <w:szCs w:val="28"/>
-        </w:rPr>
-        <w:t>Sensori di movimento</w:t>
-      </w:r>
-      <w:r>
-        <w:rPr>
-          <w:sz w:val="28"/>
-          <w:szCs w:val="28"/>
-        </w:rPr>
-        <w:t>/presenza in casa</w:t>
+          <w:sz w:val="28"/>
+          <w:szCs w:val="28"/>
+        </w:rPr>
+        <w:t>Monitoring</w:t>
+      </w:r>
+      <w:r>
+        <w:rPr>
+          <w:sz w:val="28"/>
+          <w:szCs w:val="28"/>
+        </w:rPr>
+        <w:t>: Componente dedicata alla registrazione dei dati quali luminosità, umidità e temperatura</w:t>
       </w:r>
       <w:r>
         <w:rPr>
@@ -266,345 +620,6 @@
           <w:szCs w:val="28"/>
         </w:rPr>
         <w:t>.</w:t>
-      </w:r>
-    </w:p>
-    <w:p>
-      <w:pPr>
-        <w:rPr>
-          <w:sz w:val="28"/>
-          <w:szCs w:val="28"/>
-        </w:rPr>
-      </w:pPr>
-      <w:proofErr w:type="gramStart"/>
-      <w:r>
-        <w:rPr>
-          <w:sz w:val="28"/>
-          <w:szCs w:val="28"/>
-        </w:rPr>
-        <w:t>Inoltre</w:t>
-      </w:r>
-      <w:proofErr w:type="gramEnd"/>
-      <w:r>
-        <w:rPr>
-          <w:sz w:val="28"/>
-          <w:szCs w:val="28"/>
-        </w:rPr>
-        <w:t xml:space="preserve"> sono stati identificati diversi attuatori</w:t>
-      </w:r>
-      <w:r>
-        <w:rPr>
-          <w:sz w:val="28"/>
-          <w:szCs w:val="28"/>
-        </w:rPr>
-        <w:t>, come</w:t>
-      </w:r>
-      <w:r>
-        <w:rPr>
-          <w:sz w:val="28"/>
-          <w:szCs w:val="28"/>
-        </w:rPr>
-        <w:t>:</w:t>
-      </w:r>
-    </w:p>
-    <w:p>
-      <w:pPr>
-        <w:pStyle w:val="ListParagraph"/>
-        <w:numPr>
-          <w:ilvl w:val="0"/>
-          <w:numId w:val="3"/>
-        </w:numPr>
-        <w:rPr>
-          <w:sz w:val="28"/>
-          <w:szCs w:val="28"/>
-        </w:rPr>
-      </w:pPr>
-      <w:r>
-        <w:rPr>
-          <w:sz w:val="28"/>
-          <w:szCs w:val="28"/>
-        </w:rPr>
-        <w:t>Condizionatori;</w:t>
-      </w:r>
-    </w:p>
-    <w:p>
-      <w:pPr>
-        <w:pStyle w:val="ListParagraph"/>
-        <w:numPr>
-          <w:ilvl w:val="0"/>
-          <w:numId w:val="3"/>
-        </w:numPr>
-        <w:rPr>
-          <w:sz w:val="28"/>
-          <w:szCs w:val="28"/>
-        </w:rPr>
-      </w:pPr>
-      <w:r>
-        <w:rPr>
-          <w:sz w:val="28"/>
-          <w:szCs w:val="28"/>
-        </w:rPr>
-        <w:t>Deumidificatori;</w:t>
-      </w:r>
-    </w:p>
-    <w:p>
-      <w:pPr>
-        <w:pStyle w:val="ListParagraph"/>
-        <w:numPr>
-          <w:ilvl w:val="0"/>
-          <w:numId w:val="3"/>
-        </w:numPr>
-        <w:rPr>
-          <w:sz w:val="28"/>
-          <w:szCs w:val="28"/>
-        </w:rPr>
-      </w:pPr>
-      <w:r>
-        <w:rPr>
-          <w:sz w:val="28"/>
-          <w:szCs w:val="28"/>
-        </w:rPr>
-        <w:t>Allarme sonoro e luminoso (</w:t>
-      </w:r>
-      <w:r>
-        <w:rPr>
-          <w:sz w:val="28"/>
-          <w:szCs w:val="28"/>
-        </w:rPr>
-        <w:t xml:space="preserve">utile, ad esempio, per il sistema </w:t>
-      </w:r>
-      <w:r>
-        <w:rPr>
-          <w:sz w:val="28"/>
-          <w:szCs w:val="28"/>
-        </w:rPr>
-        <w:t>antincendio</w:t>
-      </w:r>
-      <w:r>
-        <w:rPr>
-          <w:sz w:val="28"/>
-          <w:szCs w:val="28"/>
-        </w:rPr>
-        <w:t xml:space="preserve"> e di </w:t>
-      </w:r>
-      <w:r>
-        <w:rPr>
-          <w:sz w:val="28"/>
-          <w:szCs w:val="28"/>
-        </w:rPr>
-        <w:t>allagamento);</w:t>
-      </w:r>
-    </w:p>
-    <w:p>
-      <w:pPr>
-        <w:pStyle w:val="ListParagraph"/>
-        <w:numPr>
-          <w:ilvl w:val="0"/>
-          <w:numId w:val="3"/>
-        </w:numPr>
-        <w:rPr>
-          <w:sz w:val="28"/>
-          <w:szCs w:val="28"/>
-        </w:rPr>
-      </w:pPr>
-      <w:r>
-        <w:rPr>
-          <w:sz w:val="28"/>
-          <w:szCs w:val="28"/>
-        </w:rPr>
-        <w:t>Tapparelle automatiche</w:t>
-      </w:r>
-      <w:r>
-        <w:rPr>
-          <w:sz w:val="28"/>
-          <w:szCs w:val="28"/>
-        </w:rPr>
-        <w:t>;</w:t>
-      </w:r>
-      <w:r>
-        <w:rPr>
-          <w:sz w:val="28"/>
-          <w:szCs w:val="28"/>
-        </w:rPr>
-        <w:t xml:space="preserve"> // lo togliamo?</w:t>
-      </w:r>
-    </w:p>
-    <w:p>
-      <w:pPr>
-        <w:pStyle w:val="ListParagraph"/>
-        <w:numPr>
-          <w:ilvl w:val="0"/>
-          <w:numId w:val="3"/>
-        </w:numPr>
-        <w:rPr>
-          <w:sz w:val="28"/>
-          <w:szCs w:val="28"/>
-        </w:rPr>
-      </w:pPr>
-      <w:r>
-        <w:rPr>
-          <w:sz w:val="28"/>
-          <w:szCs w:val="28"/>
-        </w:rPr>
-        <w:t>Illuminazione smart</w:t>
-      </w:r>
-      <w:r>
-        <w:rPr>
-          <w:sz w:val="28"/>
-          <w:szCs w:val="28"/>
-        </w:rPr>
-        <w:t>.</w:t>
-      </w:r>
-    </w:p>
-    <w:p>
-      <w:pPr>
-        <w:rPr>
-          <w:sz w:val="28"/>
-          <w:szCs w:val="28"/>
-        </w:rPr>
-      </w:pPr>
-      <w:r>
-        <w:rPr>
-          <w:sz w:val="28"/>
-          <w:szCs w:val="28"/>
-        </w:rPr>
-        <w:t>Abbiamo pensato che il sistema può avere diverse modalità per regolare l’energia utilizzata:</w:t>
-      </w:r>
-    </w:p>
-    <w:p>
-      <w:pPr>
-        <w:pStyle w:val="ListParagraph"/>
-        <w:numPr>
-          <w:ilvl w:val="0"/>
-          <w:numId w:val="4"/>
-        </w:numPr>
-        <w:rPr>
-          <w:sz w:val="28"/>
-          <w:szCs w:val="28"/>
-        </w:rPr>
-      </w:pPr>
-      <w:r>
-        <w:rPr>
-          <w:sz w:val="28"/>
-          <w:szCs w:val="28"/>
-        </w:rPr>
-        <w:t>ECO;</w:t>
-      </w:r>
-    </w:p>
-    <w:p>
-      <w:pPr>
-        <w:pStyle w:val="ListParagraph"/>
-        <w:numPr>
-          <w:ilvl w:val="0"/>
-          <w:numId w:val="4"/>
-        </w:numPr>
-        <w:rPr>
-          <w:sz w:val="28"/>
-          <w:szCs w:val="28"/>
-        </w:rPr>
-      </w:pPr>
-      <w:r>
-        <w:rPr>
-          <w:sz w:val="28"/>
-          <w:szCs w:val="28"/>
-        </w:rPr>
-        <w:t>N</w:t>
-      </w:r>
-      <w:r>
-        <w:rPr>
-          <w:sz w:val="28"/>
-          <w:szCs w:val="28"/>
-        </w:rPr>
-        <w:t>ormale</w:t>
-      </w:r>
-      <w:r>
-        <w:rPr>
-          <w:sz w:val="28"/>
-          <w:szCs w:val="28"/>
-        </w:rPr>
-        <w:t>;</w:t>
-      </w:r>
-    </w:p>
-    <w:p>
-      <w:pPr>
-        <w:pStyle w:val="ListParagraph"/>
-        <w:numPr>
-          <w:ilvl w:val="0"/>
-          <w:numId w:val="4"/>
-        </w:numPr>
-        <w:rPr>
-          <w:sz w:val="28"/>
-          <w:szCs w:val="28"/>
-        </w:rPr>
-      </w:pPr>
-      <w:r>
-        <w:rPr>
-          <w:sz w:val="28"/>
-          <w:szCs w:val="28"/>
-        </w:rPr>
-        <w:t>O</w:t>
-      </w:r>
-      <w:r>
-        <w:rPr>
-          <w:sz w:val="28"/>
-          <w:szCs w:val="28"/>
-        </w:rPr>
-        <w:t>ttimale</w:t>
-      </w:r>
-      <w:r>
-        <w:rPr>
-          <w:sz w:val="28"/>
-          <w:szCs w:val="28"/>
-        </w:rPr>
-        <w:t>;</w:t>
-      </w:r>
-    </w:p>
-    <w:p>
-      <w:pPr>
-        <w:pStyle w:val="ListParagraph"/>
-        <w:numPr>
-          <w:ilvl w:val="0"/>
-          <w:numId w:val="4"/>
-        </w:numPr>
-        <w:rPr>
-          <w:sz w:val="28"/>
-          <w:szCs w:val="28"/>
-        </w:rPr>
-      </w:pPr>
-      <w:r>
-        <w:rPr>
-          <w:sz w:val="28"/>
-          <w:szCs w:val="28"/>
-        </w:rPr>
-        <w:t>P</w:t>
-      </w:r>
-      <w:r>
-        <w:rPr>
-          <w:sz w:val="28"/>
-          <w:szCs w:val="28"/>
-        </w:rPr>
-        <w:t>ericolos</w:t>
-      </w:r>
-      <w:r>
-        <w:rPr>
-          <w:sz w:val="28"/>
-          <w:szCs w:val="28"/>
-        </w:rPr>
-        <w:t>a.</w:t>
-      </w:r>
-    </w:p>
-    <w:p>
-      <w:pPr>
-        <w:rPr>
-          <w:sz w:val="28"/>
-          <w:szCs w:val="28"/>
-        </w:rPr>
-      </w:pPr>
-      <w:r>
-        <w:rPr>
-          <w:sz w:val="28"/>
-          <w:szCs w:val="28"/>
-        </w:rPr>
-        <w:t>Il nostro sistema si basa sul MAPE-K Loop, il quale descrive il flusso di dati tra le varie componenti:</w:t>
       </w:r>
     </w:p>
     <w:p>
@@ -626,21 +641,14 @@
           <w:sz w:val="28"/>
           <w:szCs w:val="28"/>
         </w:rPr>
-        <w:t>Monitoring</w:t>
-      </w:r>
-      <w:r>
-        <w:rPr>
-          <w:sz w:val="28"/>
-          <w:szCs w:val="28"/>
-        </w:rPr>
-        <w:t>: Componente dedicata alla registrazione dei dati quali luminosità, umidità e temperatura</w:t>
-      </w:r>
-      <w:r>
-        <w:rPr>
-          <w:sz w:val="28"/>
-          <w:szCs w:val="28"/>
-        </w:rPr>
-        <w:t>.</w:t>
+        <w:t>Analysis</w:t>
+      </w:r>
+      <w:r>
+        <w:rPr>
+          <w:sz w:val="28"/>
+          <w:szCs w:val="28"/>
+        </w:rPr>
+        <w:t xml:space="preserve">: Componente che confronta i dati sugli eventi con i modelli della base di conoscenza per diagnosticare ipotetiche situazioni pericolose e memorizzarli, ma prevalentemente correla i dati in entrata con i dati storici e agisce di conseguenza. </w:t>
       </w:r>
     </w:p>
     <w:p>
@@ -662,14 +670,57 @@
           <w:sz w:val="28"/>
           <w:szCs w:val="28"/>
         </w:rPr>
-        <w:t>Analysis</w:t>
-      </w:r>
-      <w:r>
-        <w:rPr>
-          <w:sz w:val="28"/>
-          <w:szCs w:val="28"/>
-        </w:rPr>
-        <w:t xml:space="preserve">: Componente che confronta i dati sugli eventi con i modelli della base di conoscenza per diagnosticare ipotetiche situazioni pericolose e memorizzarli, ma prevalentemente correla i dati in entrata con i dati storici e agisce di conseguenza. </w:t>
+        <w:lastRenderedPageBreak/>
+        <w:t>Planning</w:t>
+      </w:r>
+      <w:r>
+        <w:rPr>
+          <w:sz w:val="28"/>
+          <w:szCs w:val="28"/>
+        </w:rPr>
+        <w:t xml:space="preserve">: Componente che tiene conto dei dati monitorati dai sensori per produrre una serie di modifiche da effettuare sull'elemento gestito. Interpreta i </w:t>
+      </w:r>
+      <w:r>
+        <w:rPr>
+          <w:sz w:val="28"/>
+          <w:szCs w:val="28"/>
+        </w:rPr>
+        <w:t>situazioni pericolose e/o i dati attualmente disponibili</w:t>
+      </w:r>
+      <w:r>
+        <w:rPr>
+          <w:sz w:val="28"/>
+          <w:szCs w:val="28"/>
+        </w:rPr>
+        <w:t xml:space="preserve"> per elaborare un piano, decide</w:t>
+      </w:r>
+      <w:r>
+        <w:rPr>
+          <w:sz w:val="28"/>
+          <w:szCs w:val="28"/>
+        </w:rPr>
+        <w:t>re</w:t>
+      </w:r>
+      <w:r>
+        <w:rPr>
+          <w:sz w:val="28"/>
+          <w:szCs w:val="28"/>
+        </w:rPr>
+        <w:t xml:space="preserve"> un piano d'azione e attua</w:t>
+      </w:r>
+      <w:r>
+        <w:rPr>
+          <w:sz w:val="28"/>
+          <w:szCs w:val="28"/>
+        </w:rPr>
+        <w:t>re</w:t>
+      </w:r>
+      <w:r>
+        <w:rPr>
+          <w:sz w:val="28"/>
+          <w:szCs w:val="28"/>
+        </w:rPr>
+        <w:t xml:space="preserve"> le politiche.</w:t>
       </w:r>
     </w:p>
     <w:p>
@@ -691,73 +742,14 @@
           <w:sz w:val="28"/>
           <w:szCs w:val="28"/>
         </w:rPr>
-        <w:lastRenderedPageBreak/>
-        <w:t>Planning</w:t>
-      </w:r>
-      <w:r>
-        <w:rPr>
-          <w:sz w:val="28"/>
-          <w:szCs w:val="28"/>
-        </w:rPr>
-        <w:t xml:space="preserve">: Componente che tiene conto dei dati monitorati dai sensori per produrre una serie di modifiche da effettuare sull'elemento gestito. Interpreta </w:t>
-      </w:r>
-      <w:proofErr w:type="gramStart"/>
-      <w:r>
-        <w:rPr>
-          <w:sz w:val="28"/>
-          <w:szCs w:val="28"/>
-        </w:rPr>
-        <w:t xml:space="preserve">i </w:t>
-      </w:r>
-      <w:r>
-        <w:rPr>
-          <w:sz w:val="28"/>
-          <w:szCs w:val="28"/>
-        </w:rPr>
-        <w:t>situazioni</w:t>
-      </w:r>
-      <w:proofErr w:type="gramEnd"/>
-      <w:r>
-        <w:rPr>
-          <w:sz w:val="28"/>
-          <w:szCs w:val="28"/>
-        </w:rPr>
-        <w:t xml:space="preserve"> pericolose e/o i dati attualmente disponibili</w:t>
-      </w:r>
-      <w:r>
-        <w:rPr>
-          <w:sz w:val="28"/>
-          <w:szCs w:val="28"/>
-        </w:rPr>
-        <w:t xml:space="preserve"> per elaborare un piano, decide</w:t>
-      </w:r>
-      <w:r>
-        <w:rPr>
-          <w:sz w:val="28"/>
-          <w:szCs w:val="28"/>
-        </w:rPr>
-        <w:t>re</w:t>
-      </w:r>
-      <w:r>
-        <w:rPr>
-          <w:sz w:val="28"/>
-          <w:szCs w:val="28"/>
-        </w:rPr>
-        <w:t xml:space="preserve"> un piano d'azione e attua</w:t>
-      </w:r>
-      <w:r>
-        <w:rPr>
-          <w:sz w:val="28"/>
-          <w:szCs w:val="28"/>
-        </w:rPr>
-        <w:t>re</w:t>
-      </w:r>
-      <w:r>
-        <w:rPr>
-          <w:sz w:val="28"/>
-          <w:szCs w:val="28"/>
-        </w:rPr>
-        <w:t xml:space="preserve"> le politiche.</w:t>
+        <w:t>Execution</w:t>
+      </w:r>
+      <w:r>
+        <w:rPr>
+          <w:sz w:val="28"/>
+          <w:szCs w:val="28"/>
+        </w:rPr>
+        <w:t>: Componente che esegue la modifica del processo gestito tramite gli attuatori ed esegue il piano.</w:t>
       </w:r>
     </w:p>
     <w:p>
@@ -772,7 +764,6 @@
           <w:szCs w:val="28"/>
         </w:rPr>
       </w:pPr>
-      <w:proofErr w:type="spellStart"/>
       <w:r>
         <w:rPr>
           <w:b/>
@@ -780,27 +771,72 @@
           <w:sz w:val="28"/>
           <w:szCs w:val="28"/>
         </w:rPr>
-        <w:t>Execution</w:t>
-      </w:r>
-      <w:proofErr w:type="spellEnd"/>
-      <w:r>
-        <w:rPr>
-          <w:sz w:val="28"/>
-          <w:szCs w:val="28"/>
-        </w:rPr>
-        <w:t>: Componente che esegue la modifica del processo gestito tramite gli attuatori ed esegue il piano.</w:t>
-      </w:r>
-    </w:p>
-    <w:p>
-      <w:pPr>
-        <w:pStyle w:val="ListParagraph"/>
-        <w:numPr>
-          <w:ilvl w:val="0"/>
-          <w:numId w:val="5"/>
-        </w:numPr>
-        <w:rPr>
-          <w:sz w:val="28"/>
-          <w:szCs w:val="28"/>
+        <w:t>Knowledge</w:t>
+      </w:r>
+      <w:r>
+        <w:rPr>
+          <w:sz w:val="28"/>
+          <w:szCs w:val="28"/>
+        </w:rPr>
+        <w:t xml:space="preserve">: </w:t>
+      </w:r>
+      <w:r>
+        <w:rPr>
+          <w:sz w:val="28"/>
+          <w:szCs w:val="28"/>
+        </w:rPr>
+        <w:t>Componente che salva i dati, ad esempio i giorni e le fasce orarie in cui la casa è più popolata in modo da tracciare l’abitudine delle persone, a cui fanno riferimento tutti gli altri componenti.</w:t>
+      </w:r>
+    </w:p>
+    <w:p>
+      <w:pPr>
+        <w:rPr>
+          <w:sz w:val="28"/>
+          <w:szCs w:val="28"/>
+        </w:rPr>
+      </w:pPr>
+    </w:p>
+    <w:p>
+      <w:pPr>
+        <w:rPr>
+          <w:sz w:val="28"/>
+          <w:szCs w:val="28"/>
+        </w:rPr>
+      </w:pPr>
+      <w:r>
+        <w:rPr>
+          <w:sz w:val="28"/>
+          <w:szCs w:val="28"/>
+        </w:rPr>
+        <w:t>https://github.com/federix98/SE4AS/blob/main/SE4AS%20-%20Project%20Documentation.pdf</w:t>
+      </w:r>
+    </w:p>
+    <w:p>
+      <w:pPr>
+        <w:rPr>
+          <w:sz w:val="28"/>
+          <w:szCs w:val="28"/>
+        </w:rPr>
+      </w:pPr>
+      <w:r>
+        <w:rPr>
+          <w:sz w:val="28"/>
+          <w:szCs w:val="28"/>
+        </w:rPr>
+        <w:t>Tecnologie utilizzate: Dockerizzare tutto</w:t>
+      </w:r>
+    </w:p>
+    <w:p>
+      <w:pPr>
+        <w:pStyle w:val="ListParagraph"/>
+        <w:numPr>
+          <w:ilvl w:val="0"/>
+          <w:numId w:val="6"/>
+        </w:numPr>
+        <w:rPr>
+          <w:sz w:val="28"/>
+          <w:szCs w:val="28"/>
+          <w:highlight w:val="green"/>
         </w:rPr>
       </w:pPr>
       <w:r>
@@ -809,92 +845,93 @@
           <w:bCs/>
           <w:sz w:val="28"/>
           <w:szCs w:val="28"/>
-        </w:rPr>
-        <w:t>Knowledge</w:t>
-      </w:r>
-      <w:r>
-        <w:rPr>
-          <w:sz w:val="28"/>
-          <w:szCs w:val="28"/>
-        </w:rPr>
-        <w:t xml:space="preserve">: </w:t>
-      </w:r>
-      <w:r>
-        <w:rPr>
-          <w:sz w:val="28"/>
-          <w:szCs w:val="28"/>
-        </w:rPr>
-        <w:t>Componente che salva i dati, ad esempio i giorni e le fasce orarie in cui la casa è più popolata in modo da tracciare l’abitudine delle persone, a cui fanno riferimento tutti gli altri componenti.</w:t>
-      </w:r>
-    </w:p>
-    <w:p>
-      <w:pPr>
-        <w:rPr>
-          <w:sz w:val="28"/>
-          <w:szCs w:val="28"/>
-        </w:rPr>
-      </w:pPr>
-    </w:p>
-    <w:p>
-      <w:pPr>
-        <w:rPr>
-          <w:sz w:val="28"/>
-          <w:szCs w:val="28"/>
-        </w:rPr>
-      </w:pPr>
-      <w:r>
-        <w:rPr>
-          <w:sz w:val="28"/>
-          <w:szCs w:val="28"/>
-        </w:rPr>
-        <w:t>https://github.com/federix98/SE4AS/blob/main/SE4AS%20-%20Project%20Documentation.pdf</w:t>
-      </w:r>
-    </w:p>
-    <w:p>
-      <w:pPr>
-        <w:rPr>
-          <w:sz w:val="28"/>
-          <w:szCs w:val="28"/>
-        </w:rPr>
-      </w:pPr>
-      <w:r>
-        <w:rPr>
-          <w:sz w:val="28"/>
-          <w:szCs w:val="28"/>
-        </w:rPr>
-        <w:t xml:space="preserve">Tecnologie utilizzate: </w:t>
-      </w:r>
-      <w:proofErr w:type="spellStart"/>
-      <w:r>
-        <w:rPr>
-          <w:sz w:val="28"/>
-          <w:szCs w:val="28"/>
-        </w:rPr>
-        <w:t>Dockerizzare</w:t>
-      </w:r>
-      <w:proofErr w:type="spellEnd"/>
-      <w:r>
-        <w:rPr>
-          <w:sz w:val="28"/>
-          <w:szCs w:val="28"/>
-        </w:rPr>
-        <w:t xml:space="preserve"> tutto</w:t>
-      </w:r>
-    </w:p>
-    <w:p>
-      <w:pPr>
-        <w:pStyle w:val="ListParagraph"/>
-        <w:numPr>
-          <w:ilvl w:val="0"/>
+          <w:highlight w:val="green"/>
+        </w:rPr>
+        <w:t>Managed resource</w:t>
+      </w:r>
+      <w:r>
+        <w:rPr>
+          <w:sz w:val="28"/>
+          <w:szCs w:val="28"/>
+          <w:highlight w:val="green"/>
+        </w:rPr>
+        <w:t>:</w:t>
+      </w:r>
+    </w:p>
+    <w:p>
+      <w:pPr>
+        <w:pStyle w:val="ListParagraph"/>
+        <w:numPr>
+          <w:ilvl w:val="1"/>
           <w:numId w:val="6"/>
         </w:numPr>
         <w:rPr>
           <w:sz w:val="28"/>
           <w:szCs w:val="28"/>
+        </w:rPr>
+      </w:pPr>
+      <w:r>
+        <w:rPr>
+          <w:sz w:val="28"/>
+          <w:szCs w:val="28"/>
+        </w:rPr>
+        <w:t>Sensori vari</w:t>
+      </w:r>
+      <w:r>
+        <w:rPr>
+          <w:sz w:val="28"/>
+          <w:szCs w:val="28"/>
+        </w:rPr>
+        <w:t>: python</w:t>
+      </w:r>
+    </w:p>
+    <w:p>
+      <w:pPr>
+        <w:pStyle w:val="ListParagraph"/>
+        <w:numPr>
+          <w:ilvl w:val="1"/>
+          <w:numId w:val="6"/>
+        </w:numPr>
+        <w:rPr>
+          <w:sz w:val="28"/>
+          <w:szCs w:val="28"/>
+        </w:rPr>
+      </w:pPr>
+      <w:r>
+        <w:rPr>
+          <w:sz w:val="28"/>
+          <w:szCs w:val="28"/>
+        </w:rPr>
+        <w:t>Broker</w:t>
+      </w:r>
+      <w:r>
+        <w:rPr>
+          <w:sz w:val="28"/>
+          <w:szCs w:val="28"/>
+        </w:rPr>
+        <w:t xml:space="preserve"> MQTT:</w:t>
+      </w:r>
+      <w:r>
+        <w:rPr>
+          <w:sz w:val="28"/>
+          <w:szCs w:val="28"/>
+        </w:rPr>
+        <w:t xml:space="preserve"> Mosquitto</w:t>
+      </w:r>
+    </w:p>
+    <w:p>
+      <w:pPr>
+        <w:pStyle w:val="ListParagraph"/>
+        <w:numPr>
+          <w:ilvl w:val="0"/>
+          <w:numId w:val="6"/>
+        </w:numPr>
+        <w:rPr>
+          <w:sz w:val="28"/>
+          <w:szCs w:val="28"/>
           <w:highlight w:val="green"/>
         </w:rPr>
       </w:pPr>
-      <w:proofErr w:type="spellStart"/>
       <w:r>
         <w:rPr>
           <w:b/>
@@ -903,9 +940,30 @@
           <w:szCs w:val="28"/>
           <w:highlight w:val="green"/>
         </w:rPr>
-        <w:t>Managed</w:t>
-      </w:r>
-      <w:proofErr w:type="spellEnd"/>
+        <w:t>KNOWLEDGE</w:t>
+      </w:r>
+      <w:r>
+        <w:rPr>
+          <w:sz w:val="28"/>
+          <w:szCs w:val="28"/>
+          <w:highlight w:val="green"/>
+        </w:rPr>
+        <w:t>: InfluxDB</w:t>
+      </w:r>
+    </w:p>
+    <w:p>
+      <w:pPr>
+        <w:pStyle w:val="ListParagraph"/>
+        <w:numPr>
+          <w:ilvl w:val="0"/>
+          <w:numId w:val="6"/>
+        </w:numPr>
+        <w:rPr>
+          <w:sz w:val="28"/>
+          <w:szCs w:val="28"/>
+          <w:highlight w:val="green"/>
+        </w:rPr>
+      </w:pPr>
       <w:r>
         <w:rPr>
           <w:b/>
@@ -914,110 +972,84 @@
           <w:szCs w:val="28"/>
           <w:highlight w:val="green"/>
         </w:rPr>
+        <w:t>MONITOR</w:t>
+      </w:r>
+      <w:r>
+        <w:rPr>
+          <w:sz w:val="28"/>
+          <w:szCs w:val="28"/>
+          <w:highlight w:val="green"/>
+        </w:rPr>
+        <w:t>: python</w:t>
+      </w:r>
+      <w:r>
+        <w:rPr>
+          <w:sz w:val="28"/>
+          <w:szCs w:val="28"/>
+        </w:rPr>
         <w:t xml:space="preserve"> </w:t>
       </w:r>
-      <w:proofErr w:type="spellStart"/>
+      <w:r>
+        <w:rPr>
+          <w:sz w:val="28"/>
+          <w:szCs w:val="28"/>
+        </w:rPr>
+        <w:t>--------</w:t>
+      </w:r>
+      <w:r>
+        <w:rPr>
+          <w:sz w:val="28"/>
+          <w:szCs w:val="28"/>
+        </w:rPr>
+        <w:t>-&gt;</w:t>
+      </w:r>
+      <w:r>
+        <w:rPr>
+          <w:sz w:val="28"/>
+          <w:szCs w:val="28"/>
+        </w:rPr>
+        <w:t xml:space="preserve"> DA DOCKERIZZARE!!!!!!</w:t>
+      </w:r>
+    </w:p>
+    <w:p>
+      <w:pPr>
+        <w:pStyle w:val="ListParagraph"/>
+        <w:numPr>
+          <w:ilvl w:val="0"/>
+          <w:numId w:val="6"/>
+        </w:numPr>
+        <w:rPr>
+          <w:sz w:val="28"/>
+          <w:szCs w:val="28"/>
+        </w:rPr>
+      </w:pPr>
       <w:r>
         <w:rPr>
           <w:b/>
           <w:bCs/>
           <w:sz w:val="28"/>
           <w:szCs w:val="28"/>
-          <w:highlight w:val="green"/>
-        </w:rPr>
-        <w:t>resource</w:t>
-      </w:r>
-      <w:proofErr w:type="spellEnd"/>
-      <w:r>
-        <w:rPr>
-          <w:sz w:val="28"/>
-          <w:szCs w:val="28"/>
-          <w:highlight w:val="green"/>
-        </w:rPr>
-        <w:t>:</w:t>
-      </w:r>
-    </w:p>
-    <w:p>
-      <w:pPr>
-        <w:pStyle w:val="ListParagraph"/>
-        <w:numPr>
-          <w:ilvl w:val="1"/>
+        </w:rPr>
+        <w:t>ANALYZER</w:t>
+      </w:r>
+      <w:r>
+        <w:rPr>
+          <w:sz w:val="28"/>
+          <w:szCs w:val="28"/>
+        </w:rPr>
+        <w:t>: python?</w:t>
+      </w:r>
+    </w:p>
+    <w:p>
+      <w:pPr>
+        <w:pStyle w:val="ListParagraph"/>
+        <w:numPr>
+          <w:ilvl w:val="0"/>
           <w:numId w:val="6"/>
         </w:numPr>
         <w:rPr>
           <w:sz w:val="28"/>
           <w:szCs w:val="28"/>
-        </w:rPr>
-      </w:pPr>
-      <w:r>
-        <w:rPr>
-          <w:sz w:val="28"/>
-          <w:szCs w:val="28"/>
-        </w:rPr>
-        <w:t>Sensori vari</w:t>
-      </w:r>
-      <w:r>
-        <w:rPr>
-          <w:sz w:val="28"/>
-          <w:szCs w:val="28"/>
-        </w:rPr>
-        <w:t xml:space="preserve">: </w:t>
-      </w:r>
-      <w:proofErr w:type="spellStart"/>
-      <w:r>
-        <w:rPr>
-          <w:sz w:val="28"/>
-          <w:szCs w:val="28"/>
-        </w:rPr>
-        <w:t>python</w:t>
-      </w:r>
-      <w:proofErr w:type="spellEnd"/>
-    </w:p>
-    <w:p>
-      <w:pPr>
-        <w:pStyle w:val="ListParagraph"/>
-        <w:numPr>
-          <w:ilvl w:val="1"/>
-          <w:numId w:val="6"/>
-        </w:numPr>
-        <w:rPr>
-          <w:sz w:val="28"/>
-          <w:szCs w:val="28"/>
-        </w:rPr>
-      </w:pPr>
-      <w:r>
-        <w:rPr>
-          <w:sz w:val="28"/>
-          <w:szCs w:val="28"/>
-        </w:rPr>
-        <w:t>Broker</w:t>
-      </w:r>
-      <w:r>
-        <w:rPr>
-          <w:sz w:val="28"/>
-          <w:szCs w:val="28"/>
-        </w:rPr>
-        <w:t xml:space="preserve"> MQTT:</w:t>
-      </w:r>
-      <w:r>
-        <w:rPr>
-          <w:sz w:val="28"/>
-          <w:szCs w:val="28"/>
-        </w:rPr>
-        <w:t xml:space="preserve"> Mosquitto</w:t>
-      </w:r>
-    </w:p>
-    <w:p>
-      <w:pPr>
-        <w:pStyle w:val="ListParagraph"/>
-        <w:numPr>
-          <w:ilvl w:val="0"/>
-          <w:numId w:val="6"/>
-        </w:numPr>
-        <w:rPr>
-          <w:sz w:val="28"/>
-          <w:szCs w:val="28"/>
-          <w:highlight w:val="green"/>
         </w:rPr>
       </w:pPr>
       <w:r>
@@ -1026,28 +1058,16 @@
           <w:bCs/>
           <w:sz w:val="28"/>
           <w:szCs w:val="28"/>
-          <w:highlight w:val="green"/>
-        </w:rPr>
-        <w:t>KNOWLEDGE</w:t>
-      </w:r>
-      <w:r>
-        <w:rPr>
-          <w:sz w:val="28"/>
-          <w:szCs w:val="28"/>
-          <w:highlight w:val="green"/>
-        </w:rPr>
-        <w:t xml:space="preserve">: </w:t>
-      </w:r>
-      <w:proofErr w:type="spellStart"/>
-      <w:r>
-        <w:rPr>
-          <w:sz w:val="28"/>
-          <w:szCs w:val="28"/>
-          <w:highlight w:val="green"/>
-        </w:rPr>
-        <w:t>InfluxDB</w:t>
-      </w:r>
-      <w:proofErr w:type="spellEnd"/>
+        </w:rPr>
+        <w:t>PLANNER</w:t>
+      </w:r>
+      <w:r>
+        <w:rPr>
+          <w:sz w:val="28"/>
+          <w:szCs w:val="28"/>
+        </w:rPr>
+        <w:t>: python?</w:t>
+      </w:r>
     </w:p>
     <w:p>
       <w:pPr>
@@ -1068,46 +1088,14 @@
           <w:sz w:val="28"/>
           <w:szCs w:val="28"/>
         </w:rPr>
-        <w:t>MONITOR</w:t>
-      </w:r>
-      <w:r>
-        <w:rPr>
-          <w:sz w:val="28"/>
-          <w:szCs w:val="28"/>
-        </w:rPr>
-        <w:t xml:space="preserve">: </w:t>
-      </w:r>
-      <w:proofErr w:type="spellStart"/>
-      <w:r>
-        <w:rPr>
-          <w:sz w:val="28"/>
-          <w:szCs w:val="28"/>
-        </w:rPr>
-        <w:t>Telegraf</w:t>
-      </w:r>
-      <w:proofErr w:type="spellEnd"/>
-      <w:r>
-        <w:rPr>
-          <w:sz w:val="28"/>
-          <w:szCs w:val="28"/>
-        </w:rPr>
-        <w:t xml:space="preserve"> + </w:t>
-      </w:r>
-      <w:proofErr w:type="spellStart"/>
-      <w:r>
-        <w:rPr>
-          <w:sz w:val="28"/>
-          <w:szCs w:val="28"/>
-        </w:rPr>
-        <w:t>python</w:t>
-      </w:r>
-      <w:proofErr w:type="spellEnd"/>
-      <w:r>
-        <w:rPr>
-          <w:sz w:val="28"/>
-          <w:szCs w:val="28"/>
-        </w:rPr>
-        <w:t>?</w:t>
+        <w:t>EXECUTOR</w:t>
+      </w:r>
+      <w:r>
+        <w:rPr>
+          <w:sz w:val="28"/>
+          <w:szCs w:val="28"/>
+        </w:rPr>
+        <w:t>: python?</w:t>
       </w:r>
     </w:p>
     <w:p>
@@ -1129,141 +1117,6 @@
           <w:sz w:val="28"/>
           <w:szCs w:val="28"/>
         </w:rPr>
-        <w:t>ANALYZER</w:t>
-      </w:r>
-      <w:r>
-        <w:rPr>
-          <w:sz w:val="28"/>
-          <w:szCs w:val="28"/>
-        </w:rPr>
-        <w:t xml:space="preserve">: </w:t>
-      </w:r>
-      <w:proofErr w:type="spellStart"/>
-      <w:r>
-        <w:rPr>
-          <w:sz w:val="28"/>
-          <w:szCs w:val="28"/>
-        </w:rPr>
-        <w:t>python</w:t>
-      </w:r>
-      <w:proofErr w:type="spellEnd"/>
-      <w:r>
-        <w:rPr>
-          <w:sz w:val="28"/>
-          <w:szCs w:val="28"/>
-        </w:rPr>
-        <w:t>?</w:t>
-      </w:r>
-    </w:p>
-    <w:p>
-      <w:pPr>
-        <w:pStyle w:val="ListParagraph"/>
-        <w:numPr>
-          <w:ilvl w:val="0"/>
-          <w:numId w:val="6"/>
-        </w:numPr>
-        <w:rPr>
-          <w:sz w:val="28"/>
-          <w:szCs w:val="28"/>
-        </w:rPr>
-      </w:pPr>
-      <w:r>
-        <w:rPr>
-          <w:b/>
-          <w:bCs/>
-          <w:sz w:val="28"/>
-          <w:szCs w:val="28"/>
-        </w:rPr>
-        <w:t>PLANNER</w:t>
-      </w:r>
-      <w:r>
-        <w:rPr>
-          <w:sz w:val="28"/>
-          <w:szCs w:val="28"/>
-        </w:rPr>
-        <w:t xml:space="preserve">: </w:t>
-      </w:r>
-      <w:proofErr w:type="spellStart"/>
-      <w:r>
-        <w:rPr>
-          <w:sz w:val="28"/>
-          <w:szCs w:val="28"/>
-        </w:rPr>
-        <w:t>python</w:t>
-      </w:r>
-      <w:proofErr w:type="spellEnd"/>
-      <w:r>
-        <w:rPr>
-          <w:sz w:val="28"/>
-          <w:szCs w:val="28"/>
-        </w:rPr>
-        <w:t>?</w:t>
-      </w:r>
-    </w:p>
-    <w:p>
-      <w:pPr>
-        <w:pStyle w:val="ListParagraph"/>
-        <w:numPr>
-          <w:ilvl w:val="0"/>
-          <w:numId w:val="6"/>
-        </w:numPr>
-        <w:rPr>
-          <w:sz w:val="28"/>
-          <w:szCs w:val="28"/>
-        </w:rPr>
-      </w:pPr>
-      <w:r>
-        <w:rPr>
-          <w:b/>
-          <w:bCs/>
-          <w:sz w:val="28"/>
-          <w:szCs w:val="28"/>
-        </w:rPr>
-        <w:t>EXECUTOR</w:t>
-      </w:r>
-      <w:r>
-        <w:rPr>
-          <w:sz w:val="28"/>
-          <w:szCs w:val="28"/>
-        </w:rPr>
-        <w:t xml:space="preserve">: </w:t>
-      </w:r>
-      <w:proofErr w:type="spellStart"/>
-      <w:r>
-        <w:rPr>
-          <w:sz w:val="28"/>
-          <w:szCs w:val="28"/>
-        </w:rPr>
-        <w:t>python</w:t>
-      </w:r>
-      <w:proofErr w:type="spellEnd"/>
-      <w:r>
-        <w:rPr>
-          <w:sz w:val="28"/>
-          <w:szCs w:val="28"/>
-        </w:rPr>
-        <w:t>?</w:t>
-      </w:r>
-    </w:p>
-    <w:p>
-      <w:pPr>
-        <w:pStyle w:val="ListParagraph"/>
-        <w:numPr>
-          <w:ilvl w:val="0"/>
-          <w:numId w:val="6"/>
-        </w:numPr>
-        <w:rPr>
-          <w:sz w:val="28"/>
-          <w:szCs w:val="28"/>
-        </w:rPr>
-      </w:pPr>
-      <w:r>
-        <w:rPr>
-          <w:b/>
-          <w:bCs/>
-          <w:sz w:val="28"/>
-          <w:szCs w:val="28"/>
-        </w:rPr>
         <w:t>Dashboard</w:t>
       </w:r>
       <w:r>
@@ -1271,55 +1124,7 @@
           <w:sz w:val="28"/>
           <w:szCs w:val="28"/>
         </w:rPr>
-        <w:t xml:space="preserve"> per grafici: </w:t>
-      </w:r>
-      <w:proofErr w:type="spellStart"/>
-      <w:r>
-        <w:rPr>
-          <w:sz w:val="28"/>
-          <w:szCs w:val="28"/>
-        </w:rPr>
-        <w:t>Grafana</w:t>
-      </w:r>
-      <w:proofErr w:type="spellEnd"/>
-      <w:r>
-        <w:rPr>
-          <w:sz w:val="28"/>
-          <w:szCs w:val="28"/>
-        </w:rPr>
-        <w:t xml:space="preserve"> (prende dati </w:t>
-      </w:r>
-      <w:proofErr w:type="gramStart"/>
-      <w:r>
-        <w:rPr>
-          <w:sz w:val="28"/>
-          <w:szCs w:val="28"/>
-        </w:rPr>
-        <w:t>dal knowledge</w:t>
-      </w:r>
-      <w:proofErr w:type="gramEnd"/>
-      <w:r>
-        <w:rPr>
-          <w:sz w:val="28"/>
-          <w:szCs w:val="28"/>
-        </w:rPr>
-        <w:t xml:space="preserve"> (</w:t>
-      </w:r>
-      <w:proofErr w:type="spellStart"/>
-      <w:r>
-        <w:rPr>
-          <w:sz w:val="28"/>
-          <w:szCs w:val="28"/>
-        </w:rPr>
-        <w:t>influxDB</w:t>
-      </w:r>
-      <w:proofErr w:type="spellEnd"/>
-      <w:r>
-        <w:rPr>
-          <w:sz w:val="28"/>
-          <w:szCs w:val="28"/>
-        </w:rPr>
-        <w:t>))</w:t>
+        <w:t xml:space="preserve"> per grafici: Grafana (prende dati dal knowledge (influxDB))</w:t>
       </w:r>
     </w:p>
     <w:sectPr>

</xml_diff>

<commit_message>
monitor done, analyzer draft
</commit_message>
<xml_diff>
--- a/Project/Autonomous_Software_Systems_MGM.docx
+++ b/Project/Autonomous_Software_Systems_MGM.docx
@@ -13,6 +13,7 @@
           <w:szCs w:val="36"/>
         </w:rPr>
       </w:pPr>
+      <w:proofErr w:type="spellStart"/>
       <w:r>
         <w:rPr>
           <w:b/>
@@ -21,7 +22,18 @@
           <w:sz w:val="36"/>
           <w:szCs w:val="36"/>
         </w:rPr>
-        <w:t>Autonomous Software Systems</w:t>
+        <w:t>Autonomous</w:t>
+      </w:r>
+      <w:proofErr w:type="spellEnd"/>
+      <w:r>
+        <w:rPr>
+          <w:b/>
+          <w:bCs/>
+          <w:color w:val="FF0000"/>
+          <w:sz w:val="36"/>
+          <w:szCs w:val="36"/>
+        </w:rPr>
+        <w:t xml:space="preserve"> Software Systems</w:t>
       </w:r>
     </w:p>
     <w:p>
@@ -263,12 +275,21 @@
           <w:szCs w:val="28"/>
         </w:rPr>
       </w:pPr>
-      <w:r>
-        <w:rPr>
-          <w:sz w:val="28"/>
-          <w:szCs w:val="28"/>
-        </w:rPr>
-        <w:t>Inoltre sono stati identificati diversi attuatori</w:t>
+      <w:proofErr w:type="gramStart"/>
+      <w:r>
+        <w:rPr>
+          <w:sz w:val="28"/>
+          <w:szCs w:val="28"/>
+        </w:rPr>
+        <w:t>Inoltre</w:t>
+      </w:r>
+      <w:proofErr w:type="gramEnd"/>
+      <w:r>
+        <w:rPr>
+          <w:sz w:val="28"/>
+          <w:szCs w:val="28"/>
+        </w:rPr>
+        <w:t xml:space="preserve"> sono stati identificati diversi attuatori</w:t>
       </w:r>
       <w:r>
         <w:rPr>
@@ -678,14 +699,30 @@
           <w:sz w:val="28"/>
           <w:szCs w:val="28"/>
         </w:rPr>
-        <w:t xml:space="preserve">: Componente che tiene conto dei dati monitorati dai sensori per produrre una serie di modifiche da effettuare sull'elemento gestito. Interpreta i </w:t>
-      </w:r>
-      <w:r>
-        <w:rPr>
-          <w:sz w:val="28"/>
-          <w:szCs w:val="28"/>
-        </w:rPr>
-        <w:t>situazioni pericolose e/o i dati attualmente disponibili</w:t>
+        <w:t xml:space="preserve">: Componente che tiene conto dei dati monitorati dai sensori per produrre una serie di modifiche da effettuare sull'elemento gestito. Interpreta </w:t>
+      </w:r>
+      <w:proofErr w:type="gramStart"/>
+      <w:r>
+        <w:rPr>
+          <w:sz w:val="28"/>
+          <w:szCs w:val="28"/>
+        </w:rPr>
+        <w:t xml:space="preserve">i </w:t>
+      </w:r>
+      <w:r>
+        <w:rPr>
+          <w:sz w:val="28"/>
+          <w:szCs w:val="28"/>
+        </w:rPr>
+        <w:t>situazioni</w:t>
+      </w:r>
+      <w:proofErr w:type="gramEnd"/>
+      <w:r>
+        <w:rPr>
+          <w:sz w:val="28"/>
+          <w:szCs w:val="28"/>
+        </w:rPr>
+        <w:t xml:space="preserve"> pericolose e/o i dati attualmente disponibili</w:t>
       </w:r>
       <w:r>
         <w:rPr>
@@ -735,6 +772,7 @@
           <w:szCs w:val="28"/>
         </w:rPr>
       </w:pPr>
+      <w:proofErr w:type="spellStart"/>
       <w:r>
         <w:rPr>
           <w:b/>
@@ -744,6 +782,7 @@
         </w:rPr>
         <w:t>Execution</w:t>
       </w:r>
+      <w:proofErr w:type="spellEnd"/>
       <w:r>
         <w:rPr>
           <w:sz w:val="28"/>
@@ -823,7 +862,23 @@
           <w:sz w:val="28"/>
           <w:szCs w:val="28"/>
         </w:rPr>
-        <w:t>Tecnologie utilizzate: Dockerizzare tutto</w:t>
+        <w:t xml:space="preserve">Tecnologie utilizzate: </w:t>
+      </w:r>
+      <w:proofErr w:type="spellStart"/>
+      <w:r>
+        <w:rPr>
+          <w:sz w:val="28"/>
+          <w:szCs w:val="28"/>
+        </w:rPr>
+        <w:t>Dockerizzare</w:t>
+      </w:r>
+      <w:proofErr w:type="spellEnd"/>
+      <w:r>
+        <w:rPr>
+          <w:sz w:val="28"/>
+          <w:szCs w:val="28"/>
+        </w:rPr>
+        <w:t xml:space="preserve"> tutto</w:t>
       </w:r>
     </w:p>
     <w:p>
@@ -839,6 +894,7 @@
           <w:highlight w:val="green"/>
         </w:rPr>
       </w:pPr>
+      <w:proofErr w:type="spellStart"/>
       <w:r>
         <w:rPr>
           <w:b/>
@@ -847,8 +903,31 @@
           <w:szCs w:val="28"/>
           <w:highlight w:val="green"/>
         </w:rPr>
-        <w:t>Managed resource</w:t>
-      </w:r>
+        <w:t>Managed</w:t>
+      </w:r>
+      <w:proofErr w:type="spellEnd"/>
+      <w:r>
+        <w:rPr>
+          <w:b/>
+          <w:bCs/>
+          <w:sz w:val="28"/>
+          <w:szCs w:val="28"/>
+          <w:highlight w:val="green"/>
+        </w:rPr>
+        <w:t xml:space="preserve"> </w:t>
+      </w:r>
+      <w:proofErr w:type="spellStart"/>
+      <w:r>
+        <w:rPr>
+          <w:b/>
+          <w:bCs/>
+          <w:sz w:val="28"/>
+          <w:szCs w:val="28"/>
+          <w:highlight w:val="green"/>
+        </w:rPr>
+        <w:t>resource</w:t>
+      </w:r>
+      <w:proofErr w:type="spellEnd"/>
       <w:r>
         <w:rPr>
           <w:sz w:val="28"/>
@@ -882,8 +961,17 @@
           <w:sz w:val="28"/>
           <w:szCs w:val="28"/>
         </w:rPr>
-        <w:t>: python</w:t>
-      </w:r>
+        <w:t xml:space="preserve">: </w:t>
+      </w:r>
+      <w:proofErr w:type="spellStart"/>
+      <w:r>
+        <w:rPr>
+          <w:sz w:val="28"/>
+          <w:szCs w:val="28"/>
+        </w:rPr>
+        <w:t>python</w:t>
+      </w:r>
+      <w:proofErr w:type="spellEnd"/>
     </w:p>
     <w:p>
       <w:pPr>
@@ -948,8 +1036,18 @@
           <w:szCs w:val="28"/>
           <w:highlight w:val="green"/>
         </w:rPr>
-        <w:t>: InfluxDB</w:t>
-      </w:r>
+        <w:t xml:space="preserve">: </w:t>
+      </w:r>
+      <w:proofErr w:type="spellStart"/>
+      <w:r>
+        <w:rPr>
+          <w:sz w:val="28"/>
+          <w:szCs w:val="28"/>
+          <w:highlight w:val="green"/>
+        </w:rPr>
+        <w:t>InfluxDB</w:t>
+      </w:r>
+      <w:proofErr w:type="spellEnd"/>
     </w:p>
     <w:p>
       <w:pPr>
@@ -980,36 +1078,18 @@
           <w:szCs w:val="28"/>
           <w:highlight w:val="green"/>
         </w:rPr>
-        <w:t>: python</w:t>
-      </w:r>
-      <w:r>
-        <w:rPr>
-          <w:sz w:val="28"/>
-          <w:szCs w:val="28"/>
-        </w:rPr>
-        <w:t xml:space="preserve"> </w:t>
-      </w:r>
-      <w:r>
-        <w:rPr>
-          <w:sz w:val="28"/>
-          <w:szCs w:val="28"/>
-        </w:rPr>
-        <w:t>--------</w:t>
-      </w:r>
-      <w:r>
-        <w:rPr>
-          <w:sz w:val="28"/>
-          <w:szCs w:val="28"/>
-        </w:rPr>
-        <w:t>-&gt;</w:t>
-      </w:r>
-      <w:r>
-        <w:rPr>
-          <w:sz w:val="28"/>
-          <w:szCs w:val="28"/>
-        </w:rPr>
-        <w:t xml:space="preserve"> DA DOCKERIZZARE!!!!!!</w:t>
-      </w:r>
+        <w:t xml:space="preserve">: </w:t>
+      </w:r>
+      <w:proofErr w:type="spellStart"/>
+      <w:r>
+        <w:rPr>
+          <w:sz w:val="28"/>
+          <w:szCs w:val="28"/>
+          <w:highlight w:val="green"/>
+        </w:rPr>
+        <w:t>python</w:t>
+      </w:r>
+      <w:proofErr w:type="spellEnd"/>
     </w:p>
     <w:p>
       <w:pPr>
@@ -1037,7 +1117,23 @@
           <w:sz w:val="28"/>
           <w:szCs w:val="28"/>
         </w:rPr>
-        <w:t>: python?</w:t>
+        <w:t xml:space="preserve">: </w:t>
+      </w:r>
+      <w:proofErr w:type="spellStart"/>
+      <w:r>
+        <w:rPr>
+          <w:sz w:val="28"/>
+          <w:szCs w:val="28"/>
+        </w:rPr>
+        <w:t>python</w:t>
+      </w:r>
+      <w:proofErr w:type="spellEnd"/>
+      <w:r>
+        <w:rPr>
+          <w:sz w:val="28"/>
+          <w:szCs w:val="28"/>
+        </w:rPr>
+        <w:t>?</w:t>
       </w:r>
     </w:p>
     <w:p>
@@ -1066,7 +1162,23 @@
           <w:sz w:val="28"/>
           <w:szCs w:val="28"/>
         </w:rPr>
-        <w:t>: python?</w:t>
+        <w:t xml:space="preserve">: </w:t>
+      </w:r>
+      <w:proofErr w:type="spellStart"/>
+      <w:r>
+        <w:rPr>
+          <w:sz w:val="28"/>
+          <w:szCs w:val="28"/>
+        </w:rPr>
+        <w:t>python</w:t>
+      </w:r>
+      <w:proofErr w:type="spellEnd"/>
+      <w:r>
+        <w:rPr>
+          <w:sz w:val="28"/>
+          <w:szCs w:val="28"/>
+        </w:rPr>
+        <w:t>?</w:t>
       </w:r>
     </w:p>
     <w:p>
@@ -1095,7 +1207,23 @@
           <w:sz w:val="28"/>
           <w:szCs w:val="28"/>
         </w:rPr>
-        <w:t>: python?</w:t>
+        <w:t xml:space="preserve">: </w:t>
+      </w:r>
+      <w:proofErr w:type="spellStart"/>
+      <w:r>
+        <w:rPr>
+          <w:sz w:val="28"/>
+          <w:szCs w:val="28"/>
+        </w:rPr>
+        <w:t>python</w:t>
+      </w:r>
+      <w:proofErr w:type="spellEnd"/>
+      <w:r>
+        <w:rPr>
+          <w:sz w:val="28"/>
+          <w:szCs w:val="28"/>
+        </w:rPr>
+        <w:t>?</w:t>
       </w:r>
     </w:p>
     <w:p>
@@ -1124,7 +1252,55 @@
           <w:sz w:val="28"/>
           <w:szCs w:val="28"/>
         </w:rPr>
-        <w:t xml:space="preserve"> per grafici: Grafana (prende dati dal knowledge (influxDB))</w:t>
+        <w:t xml:space="preserve"> per grafici: </w:t>
+      </w:r>
+      <w:proofErr w:type="spellStart"/>
+      <w:r>
+        <w:rPr>
+          <w:sz w:val="28"/>
+          <w:szCs w:val="28"/>
+        </w:rPr>
+        <w:t>Grafana</w:t>
+      </w:r>
+      <w:proofErr w:type="spellEnd"/>
+      <w:r>
+        <w:rPr>
+          <w:sz w:val="28"/>
+          <w:szCs w:val="28"/>
+        </w:rPr>
+        <w:t xml:space="preserve"> (prende dati </w:t>
+      </w:r>
+      <w:proofErr w:type="gramStart"/>
+      <w:r>
+        <w:rPr>
+          <w:sz w:val="28"/>
+          <w:szCs w:val="28"/>
+        </w:rPr>
+        <w:t>dal knowledge</w:t>
+      </w:r>
+      <w:proofErr w:type="gramEnd"/>
+      <w:r>
+        <w:rPr>
+          <w:sz w:val="28"/>
+          <w:szCs w:val="28"/>
+        </w:rPr>
+        <w:t xml:space="preserve"> (</w:t>
+      </w:r>
+      <w:proofErr w:type="spellStart"/>
+      <w:r>
+        <w:rPr>
+          <w:sz w:val="28"/>
+          <w:szCs w:val="28"/>
+        </w:rPr>
+        <w:t>influxDB</w:t>
+      </w:r>
+      <w:proofErr w:type="spellEnd"/>
+      <w:r>
+        <w:rPr>
+          <w:sz w:val="28"/>
+          <w:szCs w:val="28"/>
+        </w:rPr>
+        <w:t>))</w:t>
       </w:r>
     </w:p>
     <w:sectPr>

</xml_diff>

<commit_message>
analyzer done, planner in progress
</commit_message>
<xml_diff>
--- a/Project/Autonomous_Software_Systems_MGM.docx
+++ b/Project/Autonomous_Software_Systems_MGM.docx
@@ -993,6 +993,7 @@
         <w:rPr>
           <w:sz w:val="28"/>
           <w:szCs w:val="28"/>
+          <w:highlight w:val="green"/>
         </w:rPr>
       </w:pPr>
       <w:r>
@@ -1001,6 +1002,7 @@
           <w:bCs/>
           <w:sz w:val="28"/>
           <w:szCs w:val="28"/>
+          <w:highlight w:val="green"/>
         </w:rPr>
         <w:t>ANALYZER</w:t>
       </w:r>
@@ -1008,8 +1010,9 @@
         <w:rPr>
           <w:sz w:val="28"/>
           <w:szCs w:val="28"/>
-        </w:rPr>
-        <w:t>: python?</w:t>
+          <w:highlight w:val="green"/>
+        </w:rPr>
+        <w:t>: python</w:t>
       </w:r>
     </w:p>
     <w:p>
@@ -1039,6 +1042,13 @@
           <w:szCs w:val="28"/>
         </w:rPr>
         <w:t>: python?</w:t>
+      </w:r>
+      <w:r>
+        <w:rPr>
+          <w:sz w:val="28"/>
+          <w:szCs w:val="28"/>
+        </w:rPr>
+        <w:t xml:space="preserve"> -&gt; gestione dei sintomi, scelta delle modalità</w:t>
       </w:r>
     </w:p>
     <w:p>

</xml_diff>